<commit_message>
Ở thư mục CNPM\Analysis\Thiet ke giao dien: Đã thêm nội dung trong file 0712186_0712255_0712257.docx
</commit_message>
<xml_diff>
--- a/2.Analysis/2.Thiet ke giao dien/0712186_0712255_0712257.docx
+++ b/2.Analysis/2.Thiet ke giao dien/0712186_0712255_0712257.docx
@@ -292,11 +292,617 @@
     </w:p>
     <w:p>
       <w:pPr>
-        <w:ind w:left="360"/>
-      </w:pPr>
+        <w:pStyle w:val="Heading2"/>
+        <w:numPr>
+          <w:ilvl w:val="1"/>
+          <w:numId w:val="1"/>
+        </w:numPr>
+        <w:ind w:left="720"/>
+      </w:pPr>
+      <w:r>
+        <w:lastRenderedPageBreak/>
+        <w:t>Màn hình nhập tham gia sinh hoạt</w:t>
+      </w:r>
+    </w:p>
+    <w:p>
+      <w:pPr>
+        <w:pStyle w:val="Heading2"/>
+        <w:rPr>
+          <w:rFonts w:ascii="Times New Roman" w:hAnsi="Times New Roman" w:cs="Times New Roman"/>
+        </w:rPr>
+      </w:pPr>
+      <w:r>
+        <w:rPr>
+          <w:rFonts w:ascii="Times New Roman" w:hAnsi="Times New Roman" w:cs="Times New Roman"/>
+          <w:noProof/>
+        </w:rPr>
+        <w:drawing>
+          <wp:inline distT="0" distB="0" distL="0" distR="0">
+            <wp:extent cx="3147060" cy="2158365"/>
+            <wp:effectExtent l="19050" t="0" r="0" b="0"/>
+            <wp:docPr id="2" name="Picture 2"/>
+            <wp:cNvGraphicFramePr>
+              <a:graphicFrameLocks xmlns:a="http://schemas.openxmlformats.org/drawingml/2006/main" noChangeAspect="1"/>
+            </wp:cNvGraphicFramePr>
+            <a:graphic xmlns:a="http://schemas.openxmlformats.org/drawingml/2006/main">
+              <a:graphicData uri="http://schemas.openxmlformats.org/drawingml/2006/picture">
+                <pic:pic xmlns:pic="http://schemas.openxmlformats.org/drawingml/2006/picture">
+                  <pic:nvPicPr>
+                    <pic:cNvPr id="0" name="Picture 2"/>
+                    <pic:cNvPicPr>
+                      <a:picLocks noChangeAspect="1" noChangeArrowheads="1"/>
+                    </pic:cNvPicPr>
+                  </pic:nvPicPr>
+                  <pic:blipFill>
+                    <a:blip r:embed="rId9"/>
+                    <a:srcRect/>
+                    <a:stretch>
+                      <a:fillRect/>
+                    </a:stretch>
+                  </pic:blipFill>
+                  <pic:spPr bwMode="auto">
+                    <a:xfrm>
+                      <a:off x="0" y="0"/>
+                      <a:ext cx="3147060" cy="2158365"/>
+                    </a:xfrm>
+                    <a:prstGeom prst="rect">
+                      <a:avLst/>
+                    </a:prstGeom>
+                    <a:noFill/>
+                    <a:ln w="9525">
+                      <a:noFill/>
+                      <a:miter lim="800000"/>
+                      <a:headEnd/>
+                      <a:tailEnd/>
+                    </a:ln>
+                  </pic:spPr>
+                </pic:pic>
+              </a:graphicData>
+            </a:graphic>
+          </wp:inline>
+        </w:drawing>
+      </w:r>
+    </w:p>
+    <w:p>
+      <w:pPr>
+        <w:pStyle w:val="Heading2"/>
+        <w:numPr>
+          <w:ilvl w:val="1"/>
+          <w:numId w:val="1"/>
+        </w:numPr>
+        <w:ind w:left="720"/>
+      </w:pPr>
+      <w:r>
+        <w:t>Màn hình nhập hoạt động</w:t>
+      </w:r>
+    </w:p>
+    <w:p>
+      <w:r>
+        <w:rPr>
+          <w:noProof/>
+        </w:rPr>
+        <w:drawing>
+          <wp:inline distT="0" distB="0" distL="0" distR="0">
+            <wp:extent cx="4305935" cy="2530475"/>
+            <wp:effectExtent l="19050" t="0" r="0" b="0"/>
+            <wp:docPr id="3" name="Picture 1"/>
+            <wp:cNvGraphicFramePr>
+              <a:graphicFrameLocks xmlns:a="http://schemas.openxmlformats.org/drawingml/2006/main" noChangeAspect="1"/>
+            </wp:cNvGraphicFramePr>
+            <a:graphic xmlns:a="http://schemas.openxmlformats.org/drawingml/2006/main">
+              <a:graphicData uri="http://schemas.openxmlformats.org/drawingml/2006/picture">
+                <pic:pic xmlns:pic="http://schemas.openxmlformats.org/drawingml/2006/picture">
+                  <pic:nvPicPr>
+                    <pic:cNvPr id="0" name="Picture 1"/>
+                    <pic:cNvPicPr>
+                      <a:picLocks noChangeAspect="1" noChangeArrowheads="1"/>
+                    </pic:cNvPicPr>
+                  </pic:nvPicPr>
+                  <pic:blipFill>
+                    <a:blip r:embed="rId10"/>
+                    <a:srcRect/>
+                    <a:stretch>
+                      <a:fillRect/>
+                    </a:stretch>
+                  </pic:blipFill>
+                  <pic:spPr bwMode="auto">
+                    <a:xfrm>
+                      <a:off x="0" y="0"/>
+                      <a:ext cx="4305935" cy="2530475"/>
+                    </a:xfrm>
+                    <a:prstGeom prst="rect">
+                      <a:avLst/>
+                    </a:prstGeom>
+                    <a:noFill/>
+                    <a:ln w="9525">
+                      <a:noFill/>
+                      <a:miter lim="800000"/>
+                      <a:headEnd/>
+                      <a:tailEnd/>
+                    </a:ln>
+                  </pic:spPr>
+                </pic:pic>
+              </a:graphicData>
+            </a:graphic>
+          </wp:inline>
+        </w:drawing>
+      </w:r>
+    </w:p>
+    <w:p>
+      <w:pPr>
+        <w:pStyle w:val="Heading2"/>
+        <w:numPr>
+          <w:ilvl w:val="1"/>
+          <w:numId w:val="1"/>
+        </w:numPr>
+        <w:ind w:left="720"/>
+      </w:pPr>
+      <w:r>
+        <w:lastRenderedPageBreak/>
+        <w:t>Màn hình nhập thang điểm</w:t>
+      </w:r>
+    </w:p>
+    <w:p>
+      <w:r>
+        <w:rPr>
+          <w:noProof/>
+        </w:rPr>
+        <w:drawing>
+          <wp:inline distT="0" distB="0" distL="0" distR="0">
+            <wp:extent cx="4348480" cy="2594610"/>
+            <wp:effectExtent l="19050" t="0" r="0" b="0"/>
+            <wp:docPr id="5" name="Picture 2"/>
+            <wp:cNvGraphicFramePr>
+              <a:graphicFrameLocks xmlns:a="http://schemas.openxmlformats.org/drawingml/2006/main" noChangeAspect="1"/>
+            </wp:cNvGraphicFramePr>
+            <a:graphic xmlns:a="http://schemas.openxmlformats.org/drawingml/2006/main">
+              <a:graphicData uri="http://schemas.openxmlformats.org/drawingml/2006/picture">
+                <pic:pic xmlns:pic="http://schemas.openxmlformats.org/drawingml/2006/picture">
+                  <pic:nvPicPr>
+                    <pic:cNvPr id="0" name="Picture 2"/>
+                    <pic:cNvPicPr>
+                      <a:picLocks noChangeAspect="1" noChangeArrowheads="1"/>
+                    </pic:cNvPicPr>
+                  </pic:nvPicPr>
+                  <pic:blipFill>
+                    <a:blip r:embed="rId11"/>
+                    <a:srcRect/>
+                    <a:stretch>
+                      <a:fillRect/>
+                    </a:stretch>
+                  </pic:blipFill>
+                  <pic:spPr bwMode="auto">
+                    <a:xfrm>
+                      <a:off x="0" y="0"/>
+                      <a:ext cx="4348480" cy="2594610"/>
+                    </a:xfrm>
+                    <a:prstGeom prst="rect">
+                      <a:avLst/>
+                    </a:prstGeom>
+                    <a:noFill/>
+                    <a:ln w="9525">
+                      <a:noFill/>
+                      <a:miter lim="800000"/>
+                      <a:headEnd/>
+                      <a:tailEnd/>
+                    </a:ln>
+                  </pic:spPr>
+                </pic:pic>
+              </a:graphicData>
+            </a:graphic>
+          </wp:inline>
+        </w:drawing>
+      </w:r>
+    </w:p>
+    <w:p>
+      <w:pPr>
+        <w:pStyle w:val="Heading2"/>
+        <w:numPr>
+          <w:ilvl w:val="1"/>
+          <w:numId w:val="1"/>
+        </w:numPr>
+        <w:ind w:left="720"/>
+      </w:pPr>
+      <w:r>
+        <w:t>Màn hình nhập tham gia hoạt động</w:t>
+      </w:r>
+    </w:p>
+    <w:p>
+      <w:r>
+        <w:rPr>
+          <w:noProof/>
+        </w:rPr>
+        <w:drawing>
+          <wp:inline distT="0" distB="0" distL="0" distR="0">
+            <wp:extent cx="4051300" cy="2392045"/>
+            <wp:effectExtent l="19050" t="0" r="6350" b="0"/>
+            <wp:docPr id="6" name="Picture 3"/>
+            <wp:cNvGraphicFramePr>
+              <a:graphicFrameLocks xmlns:a="http://schemas.openxmlformats.org/drawingml/2006/main" noChangeAspect="1"/>
+            </wp:cNvGraphicFramePr>
+            <a:graphic xmlns:a="http://schemas.openxmlformats.org/drawingml/2006/main">
+              <a:graphicData uri="http://schemas.openxmlformats.org/drawingml/2006/picture">
+                <pic:pic xmlns:pic="http://schemas.openxmlformats.org/drawingml/2006/picture">
+                  <pic:nvPicPr>
+                    <pic:cNvPr id="0" name="Picture 3"/>
+                    <pic:cNvPicPr>
+                      <a:picLocks noChangeAspect="1" noChangeArrowheads="1"/>
+                    </pic:cNvPicPr>
+                  </pic:nvPicPr>
+                  <pic:blipFill>
+                    <a:blip r:embed="rId12"/>
+                    <a:srcRect/>
+                    <a:stretch>
+                      <a:fillRect/>
+                    </a:stretch>
+                  </pic:blipFill>
+                  <pic:spPr bwMode="auto">
+                    <a:xfrm>
+                      <a:off x="0" y="0"/>
+                      <a:ext cx="4051300" cy="2392045"/>
+                    </a:xfrm>
+                    <a:prstGeom prst="rect">
+                      <a:avLst/>
+                    </a:prstGeom>
+                    <a:noFill/>
+                    <a:ln w="9525">
+                      <a:noFill/>
+                      <a:miter lim="800000"/>
+                      <a:headEnd/>
+                      <a:tailEnd/>
+                    </a:ln>
+                  </pic:spPr>
+                </pic:pic>
+              </a:graphicData>
+            </a:graphic>
+          </wp:inline>
+        </w:drawing>
+      </w:r>
+    </w:p>
+    <w:p>
+      <w:pPr>
+        <w:pStyle w:val="Heading2"/>
+        <w:numPr>
+          <w:ilvl w:val="1"/>
+          <w:numId w:val="1"/>
+        </w:numPr>
+        <w:ind w:left="720"/>
+      </w:pPr>
+      <w:r>
+        <w:lastRenderedPageBreak/>
+        <w:t>Màn hình nhập thách đấu</w:t>
+      </w:r>
+    </w:p>
+    <w:p>
+      <w:pPr>
+        <w:rPr>
+          <w:b/>
+        </w:rPr>
+      </w:pPr>
+      <w:r>
+        <w:rPr>
+          <w:b/>
+          <w:noProof/>
+        </w:rPr>
+        <w:drawing>
+          <wp:inline distT="0" distB="0" distL="0" distR="0">
+            <wp:extent cx="4508500" cy="2743200"/>
+            <wp:effectExtent l="19050" t="0" r="6350" b="0"/>
+            <wp:docPr id="7" name="Picture 4"/>
+            <wp:cNvGraphicFramePr>
+              <a:graphicFrameLocks xmlns:a="http://schemas.openxmlformats.org/drawingml/2006/main" noChangeAspect="1"/>
+            </wp:cNvGraphicFramePr>
+            <a:graphic xmlns:a="http://schemas.openxmlformats.org/drawingml/2006/main">
+              <a:graphicData uri="http://schemas.openxmlformats.org/drawingml/2006/picture">
+                <pic:pic xmlns:pic="http://schemas.openxmlformats.org/drawingml/2006/picture">
+                  <pic:nvPicPr>
+                    <pic:cNvPr id="0" name="Picture 4"/>
+                    <pic:cNvPicPr>
+                      <a:picLocks noChangeAspect="1" noChangeArrowheads="1"/>
+                    </pic:cNvPicPr>
+                  </pic:nvPicPr>
+                  <pic:blipFill>
+                    <a:blip r:embed="rId13"/>
+                    <a:srcRect/>
+                    <a:stretch>
+                      <a:fillRect/>
+                    </a:stretch>
+                  </pic:blipFill>
+                  <pic:spPr bwMode="auto">
+                    <a:xfrm>
+                      <a:off x="0" y="0"/>
+                      <a:ext cx="4508500" cy="2743200"/>
+                    </a:xfrm>
+                    <a:prstGeom prst="rect">
+                      <a:avLst/>
+                    </a:prstGeom>
+                    <a:noFill/>
+                    <a:ln w="9525">
+                      <a:noFill/>
+                      <a:miter lim="800000"/>
+                      <a:headEnd/>
+                      <a:tailEnd/>
+                    </a:ln>
+                  </pic:spPr>
+                </pic:pic>
+              </a:graphicData>
+            </a:graphic>
+          </wp:inline>
+        </w:drawing>
+      </w:r>
+    </w:p>
+    <w:p>
+      <w:pPr>
+        <w:pStyle w:val="Heading2"/>
+        <w:numPr>
+          <w:ilvl w:val="1"/>
+          <w:numId w:val="1"/>
+        </w:numPr>
+        <w:ind w:left="720"/>
+      </w:pPr>
+      <w:r>
+        <w:t>Màn hình nhập điểm</w:t>
+      </w:r>
+    </w:p>
+    <w:p>
+      <w:r>
+        <w:rPr>
+          <w:noProof/>
+        </w:rPr>
+        <w:drawing>
+          <wp:inline distT="0" distB="0" distL="0" distR="0">
+            <wp:extent cx="4305935" cy="2594610"/>
+            <wp:effectExtent l="19050" t="0" r="0" b="0"/>
+            <wp:docPr id="8" name="Picture 5"/>
+            <wp:cNvGraphicFramePr>
+              <a:graphicFrameLocks xmlns:a="http://schemas.openxmlformats.org/drawingml/2006/main" noChangeAspect="1"/>
+            </wp:cNvGraphicFramePr>
+            <a:graphic xmlns:a="http://schemas.openxmlformats.org/drawingml/2006/main">
+              <a:graphicData uri="http://schemas.openxmlformats.org/drawingml/2006/picture">
+                <pic:pic xmlns:pic="http://schemas.openxmlformats.org/drawingml/2006/picture">
+                  <pic:nvPicPr>
+                    <pic:cNvPr id="0" name="Picture 5"/>
+                    <pic:cNvPicPr>
+                      <a:picLocks noChangeAspect="1" noChangeArrowheads="1"/>
+                    </pic:cNvPicPr>
+                  </pic:nvPicPr>
+                  <pic:blipFill>
+                    <a:blip r:embed="rId14"/>
+                    <a:srcRect/>
+                    <a:stretch>
+                      <a:fillRect/>
+                    </a:stretch>
+                  </pic:blipFill>
+                  <pic:spPr bwMode="auto">
+                    <a:xfrm>
+                      <a:off x="0" y="0"/>
+                      <a:ext cx="4305935" cy="2594610"/>
+                    </a:xfrm>
+                    <a:prstGeom prst="rect">
+                      <a:avLst/>
+                    </a:prstGeom>
+                    <a:noFill/>
+                    <a:ln w="9525">
+                      <a:noFill/>
+                      <a:miter lim="800000"/>
+                      <a:headEnd/>
+                      <a:tailEnd/>
+                    </a:ln>
+                  </pic:spPr>
+                </pic:pic>
+              </a:graphicData>
+            </a:graphic>
+          </wp:inline>
+        </w:drawing>
+      </w:r>
+      <w:r>
+        <w:t>b</w:t>
+      </w:r>
+    </w:p>
+    <w:p>
+      <w:pPr>
+        <w:pStyle w:val="Heading2"/>
+        <w:numPr>
+          <w:ilvl w:val="1"/>
+          <w:numId w:val="1"/>
+        </w:numPr>
+        <w:ind w:left="720"/>
+      </w:pPr>
+      <w:r>
+        <w:lastRenderedPageBreak/>
+        <w:t>Màn hình nhập chi phí</w:t>
+      </w:r>
+    </w:p>
+    <w:p>
+      <w:r>
+        <w:rPr>
+          <w:noProof/>
+        </w:rPr>
+        <w:drawing>
+          <wp:inline distT="0" distB="0" distL="0" distR="0">
+            <wp:extent cx="4901565" cy="2637155"/>
+            <wp:effectExtent l="19050" t="0" r="0" b="0"/>
+            <wp:docPr id="9" name="Picture 6"/>
+            <wp:cNvGraphicFramePr>
+              <a:graphicFrameLocks xmlns:a="http://schemas.openxmlformats.org/drawingml/2006/main" noChangeAspect="1"/>
+            </wp:cNvGraphicFramePr>
+            <a:graphic xmlns:a="http://schemas.openxmlformats.org/drawingml/2006/main">
+              <a:graphicData uri="http://schemas.openxmlformats.org/drawingml/2006/picture">
+                <pic:pic xmlns:pic="http://schemas.openxmlformats.org/drawingml/2006/picture">
+                  <pic:nvPicPr>
+                    <pic:cNvPr id="0" name="Picture 6"/>
+                    <pic:cNvPicPr>
+                      <a:picLocks noChangeAspect="1" noChangeArrowheads="1"/>
+                    </pic:cNvPicPr>
+                  </pic:nvPicPr>
+                  <pic:blipFill>
+                    <a:blip r:embed="rId15"/>
+                    <a:srcRect/>
+                    <a:stretch>
+                      <a:fillRect/>
+                    </a:stretch>
+                  </pic:blipFill>
+                  <pic:spPr bwMode="auto">
+                    <a:xfrm>
+                      <a:off x="0" y="0"/>
+                      <a:ext cx="4901565" cy="2637155"/>
+                    </a:xfrm>
+                    <a:prstGeom prst="rect">
+                      <a:avLst/>
+                    </a:prstGeom>
+                    <a:noFill/>
+                    <a:ln w="9525">
+                      <a:noFill/>
+                      <a:miter lim="800000"/>
+                      <a:headEnd/>
+                      <a:tailEnd/>
+                    </a:ln>
+                  </pic:spPr>
+                </pic:pic>
+              </a:graphicData>
+            </a:graphic>
+          </wp:inline>
+        </w:drawing>
+      </w:r>
+    </w:p>
+    <w:p>
+      <w:pPr>
+        <w:pStyle w:val="Heading2"/>
+        <w:numPr>
+          <w:ilvl w:val="1"/>
+          <w:numId w:val="1"/>
+        </w:numPr>
+        <w:ind w:left="720"/>
+      </w:pPr>
+      <w:r>
+        <w:t>Màn hình nhập thu chi</w:t>
+      </w:r>
+    </w:p>
+    <w:p>
+      <w:pPr>
+        <w:rPr>
+          <w:b/>
+        </w:rPr>
+      </w:pPr>
+      <w:r>
+        <w:rPr>
+          <w:b/>
+          <w:noProof/>
+        </w:rPr>
+        <w:drawing>
+          <wp:inline distT="0" distB="0" distL="0" distR="0">
+            <wp:extent cx="4986655" cy="2265045"/>
+            <wp:effectExtent l="19050" t="0" r="4445" b="0"/>
+            <wp:docPr id="10" name="Picture 7"/>
+            <wp:cNvGraphicFramePr>
+              <a:graphicFrameLocks xmlns:a="http://schemas.openxmlformats.org/drawingml/2006/main" noChangeAspect="1"/>
+            </wp:cNvGraphicFramePr>
+            <a:graphic xmlns:a="http://schemas.openxmlformats.org/drawingml/2006/main">
+              <a:graphicData uri="http://schemas.openxmlformats.org/drawingml/2006/picture">
+                <pic:pic xmlns:pic="http://schemas.openxmlformats.org/drawingml/2006/picture">
+                  <pic:nvPicPr>
+                    <pic:cNvPr id="0" name="Picture 7"/>
+                    <pic:cNvPicPr>
+                      <a:picLocks noChangeAspect="1" noChangeArrowheads="1"/>
+                    </pic:cNvPicPr>
+                  </pic:nvPicPr>
+                  <pic:blipFill>
+                    <a:blip r:embed="rId16"/>
+                    <a:srcRect/>
+                    <a:stretch>
+                      <a:fillRect/>
+                    </a:stretch>
+                  </pic:blipFill>
+                  <pic:spPr bwMode="auto">
+                    <a:xfrm>
+                      <a:off x="0" y="0"/>
+                      <a:ext cx="4986655" cy="2265045"/>
+                    </a:xfrm>
+                    <a:prstGeom prst="rect">
+                      <a:avLst/>
+                    </a:prstGeom>
+                    <a:noFill/>
+                    <a:ln w="9525">
+                      <a:noFill/>
+                      <a:miter lim="800000"/>
+                      <a:headEnd/>
+                      <a:tailEnd/>
+                    </a:ln>
+                  </pic:spPr>
+                </pic:pic>
+              </a:graphicData>
+            </a:graphic>
+          </wp:inline>
+        </w:drawing>
+      </w:r>
+    </w:p>
+    <w:p>
+      <w:pPr>
+        <w:pStyle w:val="Heading2"/>
+        <w:numPr>
+          <w:ilvl w:val="1"/>
+          <w:numId w:val="1"/>
+        </w:numPr>
+        <w:ind w:left="720"/>
+      </w:pPr>
+      <w:r>
+        <w:t>Màn hình nhập thứ hạng</w:t>
+      </w:r>
+    </w:p>
+    <w:p>
+      <w:r>
+        <w:rPr>
+          <w:noProof/>
+        </w:rPr>
+        <w:drawing>
+          <wp:inline distT="0" distB="0" distL="0" distR="0">
+            <wp:extent cx="3157855" cy="2179955"/>
+            <wp:effectExtent l="19050" t="0" r="4445" b="0"/>
+            <wp:docPr id="11" name="Picture 8"/>
+            <wp:cNvGraphicFramePr>
+              <a:graphicFrameLocks xmlns:a="http://schemas.openxmlformats.org/drawingml/2006/main" noChangeAspect="1"/>
+            </wp:cNvGraphicFramePr>
+            <a:graphic xmlns:a="http://schemas.openxmlformats.org/drawingml/2006/main">
+              <a:graphicData uri="http://schemas.openxmlformats.org/drawingml/2006/picture">
+                <pic:pic xmlns:pic="http://schemas.openxmlformats.org/drawingml/2006/picture">
+                  <pic:nvPicPr>
+                    <pic:cNvPr id="0" name="Picture 8"/>
+                    <pic:cNvPicPr>
+                      <a:picLocks noChangeAspect="1" noChangeArrowheads="1"/>
+                    </pic:cNvPicPr>
+                  </pic:nvPicPr>
+                  <pic:blipFill>
+                    <a:blip r:embed="rId17"/>
+                    <a:srcRect/>
+                    <a:stretch>
+                      <a:fillRect/>
+                    </a:stretch>
+                  </pic:blipFill>
+                  <pic:spPr bwMode="auto">
+                    <a:xfrm>
+                      <a:off x="0" y="0"/>
+                      <a:ext cx="3157855" cy="2179955"/>
+                    </a:xfrm>
+                    <a:prstGeom prst="rect">
+                      <a:avLst/>
+                    </a:prstGeom>
+                    <a:noFill/>
+                    <a:ln w="9525">
+                      <a:noFill/>
+                      <a:miter lim="800000"/>
+                      <a:headEnd/>
+                      <a:tailEnd/>
+                    </a:ln>
+                  </pic:spPr>
+                </pic:pic>
+              </a:graphicData>
+            </a:graphic>
+          </wp:inline>
+        </w:drawing>
+      </w:r>
     </w:p>
     <w:sectPr>
-      <w:headerReference w:type="default" r:id="rId9"/>
+      <w:headerReference w:type="default" r:id="rId18"/>
       <w:pgSz w:w="12240" w:h="15840"/>
       <w:pgMar w:top="1440" w:right="1440" w:bottom="1440" w:left="1440" w:header="720" w:footer="720" w:gutter="0"/>
       <w:cols w:space="720"/>
@@ -394,7 +1000,7 @@
       <w:lvlText w:val="%1.%2."/>
       <w:lvlJc w:val="left"/>
       <w:pPr>
-        <w:ind w:left="1080" w:hanging="720"/>
+        <w:ind w:left="810" w:hanging="720"/>
       </w:pPr>
       <w:rPr>
         <w:rFonts w:hint="default"/>

</xml_diff>

<commit_message>
Giao diện gần hoàn chỉnh
</commit_message>
<xml_diff>
--- a/2.Analysis/2.Thiet ke giao dien/0712186_0712255_0712257.docx
+++ b/2.Analysis/2.Thiet ke giao dien/0712186_0712255_0712257.docx
@@ -33,7 +33,30 @@
           <w:b/>
           <w:sz w:val="48"/>
         </w:rPr>
-        <w:t>THIẾT KẾ GIAO DIỆN VÀ MÔ HÌNH LỚP ĐỐI TƯỢNG</w:t>
+        <w:t>THIẾT KẾ GIAO DIỆ</w:t>
+      </w:r>
+      <w:r>
+        <w:rPr>
+          <w:b/>
+          <w:sz w:val="48"/>
+        </w:rPr>
+        <w:t>N</w:t>
+      </w:r>
+    </w:p>
+    <w:p>
+      <w:pPr>
+        <w:jc w:val="center"/>
+        <w:rPr>
+          <w:b/>
+          <w:sz w:val="48"/>
+        </w:rPr>
+      </w:pPr>
+      <w:r>
+        <w:rPr>
+          <w:b/>
+          <w:sz w:val="48"/>
+        </w:rPr>
+        <w:t>PHẦN MỀM QUẢN LÝ CLB CỜ KHOA CNTT – USICMANAGER</w:t>
       </w:r>
     </w:p>
     <w:p>
@@ -111,6 +134,2240 @@
     </w:p>
     <w:p/>
     <w:p/>
+    <w:p>
+      <w:r>
+        <w:br w:type="page"/>
+      </w:r>
+    </w:p>
+    <w:sdt>
+      <w:sdtPr>
+        <w:rPr>
+          <w:rFonts w:ascii="Times New Roman" w:eastAsiaTheme="minorHAnsi" w:hAnsi="Times New Roman" w:cstheme="minorBidi"/>
+          <w:b w:val="0"/>
+          <w:bCs w:val="0"/>
+          <w:color w:val="auto"/>
+          <w:sz w:val="26"/>
+          <w:szCs w:val="22"/>
+        </w:rPr>
+        <w:id w:val="15142954"/>
+        <w:docPartObj>
+          <w:docPartGallery w:val="Table of Contents"/>
+          <w:docPartUnique/>
+        </w:docPartObj>
+      </w:sdtPr>
+      <w:sdtContent>
+        <w:p>
+          <w:pPr>
+            <w:pStyle w:val="TOCHeading"/>
+            <w:rPr>
+              <w:rFonts w:ascii="Times New Roman" w:hAnsi="Times New Roman" w:cs="Times New Roman"/>
+            </w:rPr>
+          </w:pPr>
+          <w:r>
+            <w:t>M</w:t>
+          </w:r>
+          <w:r>
+            <w:rPr>
+              <w:rFonts w:ascii="Times New Roman" w:hAnsi="Times New Roman" w:cs="Times New Roman"/>
+            </w:rPr>
+            <w:t>ục lục</w:t>
+          </w:r>
+        </w:p>
+        <w:p>
+          <w:pPr>
+            <w:pStyle w:val="TOC1"/>
+            <w:tabs>
+              <w:tab w:val="left" w:pos="520"/>
+              <w:tab w:val="right" w:leader="dot" w:pos="9350"/>
+            </w:tabs>
+            <w:rPr>
+              <w:rFonts w:asciiTheme="minorHAnsi" w:eastAsiaTheme="minorEastAsia" w:hAnsiTheme="minorHAnsi"/>
+              <w:noProof/>
+              <w:sz w:val="22"/>
+            </w:rPr>
+          </w:pPr>
+          <w:r>
+            <w:fldChar w:fldCharType="begin"/>
+          </w:r>
+          <w:r>
+            <w:instrText xml:space="preserve"> TOC \o "1-3" \h \z \u </w:instrText>
+          </w:r>
+          <w:r>
+            <w:fldChar w:fldCharType="separate"/>
+          </w:r>
+          <w:hyperlink w:anchor="_Toc260607053" w:history="1">
+            <w:r>
+              <w:rPr>
+                <w:rStyle w:val="Hyperlink"/>
+                <w:noProof/>
+              </w:rPr>
+              <w:t>1.</w:t>
+            </w:r>
+            <w:r>
+              <w:rPr>
+                <w:rFonts w:asciiTheme="minorHAnsi" w:eastAsiaTheme="minorEastAsia" w:hAnsiTheme="minorHAnsi"/>
+                <w:noProof/>
+                <w:sz w:val="22"/>
+              </w:rPr>
+              <w:tab/>
+            </w:r>
+            <w:r>
+              <w:rPr>
+                <w:rStyle w:val="Hyperlink"/>
+                <w:noProof/>
+              </w:rPr>
+              <w:t>Thi</w:t>
+            </w:r>
+            <w:r>
+              <w:rPr>
+                <w:rStyle w:val="Hyperlink"/>
+                <w:rFonts w:cs="Times New Roman"/>
+                <w:noProof/>
+              </w:rPr>
+              <w:t>ết kế giao diện</w:t>
+            </w:r>
+            <w:r>
+              <w:rPr>
+                <w:noProof/>
+                <w:webHidden/>
+              </w:rPr>
+              <w:tab/>
+            </w:r>
+            <w:r>
+              <w:rPr>
+                <w:noProof/>
+                <w:webHidden/>
+              </w:rPr>
+              <w:fldChar w:fldCharType="begin"/>
+            </w:r>
+            <w:r>
+              <w:rPr>
+                <w:noProof/>
+                <w:webHidden/>
+              </w:rPr>
+              <w:instrText xml:space="preserve"> PAGEREF _Toc260607053 \h </w:instrText>
+            </w:r>
+            <w:r>
+              <w:rPr>
+                <w:noProof/>
+                <w:webHidden/>
+              </w:rPr>
+            </w:r>
+            <w:r>
+              <w:rPr>
+                <w:noProof/>
+                <w:webHidden/>
+              </w:rPr>
+              <w:fldChar w:fldCharType="separate"/>
+            </w:r>
+            <w:r>
+              <w:rPr>
+                <w:noProof/>
+                <w:webHidden/>
+              </w:rPr>
+              <w:t>3</w:t>
+            </w:r>
+            <w:r>
+              <w:rPr>
+                <w:noProof/>
+                <w:webHidden/>
+              </w:rPr>
+              <w:fldChar w:fldCharType="end"/>
+            </w:r>
+          </w:hyperlink>
+        </w:p>
+        <w:p>
+          <w:pPr>
+            <w:pStyle w:val="TOC2"/>
+            <w:tabs>
+              <w:tab w:val="left" w:pos="880"/>
+              <w:tab w:val="right" w:leader="dot" w:pos="9350"/>
+            </w:tabs>
+            <w:rPr>
+              <w:rFonts w:asciiTheme="minorHAnsi" w:eastAsiaTheme="minorEastAsia" w:hAnsiTheme="minorHAnsi"/>
+              <w:noProof/>
+              <w:sz w:val="22"/>
+            </w:rPr>
+          </w:pPr>
+          <w:hyperlink w:anchor="_Toc260607054" w:history="1">
+            <w:r>
+              <w:rPr>
+                <w:rStyle w:val="Hyperlink"/>
+                <w:noProof/>
+              </w:rPr>
+              <w:t>1.1.</w:t>
+            </w:r>
+            <w:r>
+              <w:rPr>
+                <w:rFonts w:asciiTheme="minorHAnsi" w:eastAsiaTheme="minorEastAsia" w:hAnsiTheme="minorHAnsi"/>
+                <w:noProof/>
+                <w:sz w:val="22"/>
+              </w:rPr>
+              <w:tab/>
+            </w:r>
+            <w:r>
+              <w:rPr>
+                <w:rStyle w:val="Hyperlink"/>
+                <w:noProof/>
+              </w:rPr>
+              <w:t>Qu</w:t>
+            </w:r>
+            <w:r>
+              <w:rPr>
+                <w:rStyle w:val="Hyperlink"/>
+                <w:rFonts w:cs="Times New Roman"/>
+                <w:noProof/>
+              </w:rPr>
+              <w:t>ả</w:t>
+            </w:r>
+            <w:r>
+              <w:rPr>
+                <w:rStyle w:val="Hyperlink"/>
+                <w:noProof/>
+              </w:rPr>
+              <w:t>n lý h</w:t>
+            </w:r>
+            <w:r>
+              <w:rPr>
+                <w:rStyle w:val="Hyperlink"/>
+                <w:rFonts w:cs="Times New Roman"/>
+                <w:noProof/>
+              </w:rPr>
+              <w:t>ộ</w:t>
+            </w:r>
+            <w:r>
+              <w:rPr>
+                <w:rStyle w:val="Hyperlink"/>
+                <w:noProof/>
+              </w:rPr>
+              <w:t>i viên</w:t>
+            </w:r>
+            <w:r>
+              <w:rPr>
+                <w:noProof/>
+                <w:webHidden/>
+              </w:rPr>
+              <w:tab/>
+            </w:r>
+            <w:r>
+              <w:rPr>
+                <w:noProof/>
+                <w:webHidden/>
+              </w:rPr>
+              <w:fldChar w:fldCharType="begin"/>
+            </w:r>
+            <w:r>
+              <w:rPr>
+                <w:noProof/>
+                <w:webHidden/>
+              </w:rPr>
+              <w:instrText xml:space="preserve"> PAGEREF _Toc260607054 \h </w:instrText>
+            </w:r>
+            <w:r>
+              <w:rPr>
+                <w:noProof/>
+                <w:webHidden/>
+              </w:rPr>
+            </w:r>
+            <w:r>
+              <w:rPr>
+                <w:noProof/>
+                <w:webHidden/>
+              </w:rPr>
+              <w:fldChar w:fldCharType="separate"/>
+            </w:r>
+            <w:r>
+              <w:rPr>
+                <w:noProof/>
+                <w:webHidden/>
+              </w:rPr>
+              <w:t>3</w:t>
+            </w:r>
+            <w:r>
+              <w:rPr>
+                <w:noProof/>
+                <w:webHidden/>
+              </w:rPr>
+              <w:fldChar w:fldCharType="end"/>
+            </w:r>
+          </w:hyperlink>
+        </w:p>
+        <w:p>
+          <w:pPr>
+            <w:pStyle w:val="TOC3"/>
+            <w:tabs>
+              <w:tab w:val="left" w:pos="1540"/>
+              <w:tab w:val="right" w:leader="dot" w:pos="9350"/>
+            </w:tabs>
+            <w:rPr>
+              <w:rFonts w:asciiTheme="minorHAnsi" w:eastAsiaTheme="minorEastAsia" w:hAnsiTheme="minorHAnsi"/>
+              <w:noProof/>
+              <w:sz w:val="22"/>
+            </w:rPr>
+          </w:pPr>
+          <w:hyperlink w:anchor="_Toc260607055" w:history="1">
+            <w:r>
+              <w:rPr>
+                <w:rStyle w:val="Hyperlink"/>
+                <w:noProof/>
+              </w:rPr>
+              <w:t>1.1.1.</w:t>
+            </w:r>
+            <w:r>
+              <w:rPr>
+                <w:rFonts w:asciiTheme="minorHAnsi" w:eastAsiaTheme="minorEastAsia" w:hAnsiTheme="minorHAnsi"/>
+                <w:noProof/>
+                <w:sz w:val="22"/>
+              </w:rPr>
+              <w:tab/>
+            </w:r>
+            <w:r>
+              <w:rPr>
+                <w:rStyle w:val="Hyperlink"/>
+                <w:noProof/>
+              </w:rPr>
+              <w:t>Nh</w:t>
+            </w:r>
+            <w:r>
+              <w:rPr>
+                <w:rStyle w:val="Hyperlink"/>
+                <w:rFonts w:cs="Times New Roman"/>
+                <w:noProof/>
+              </w:rPr>
+              <w:t>ập thông tin hội viên</w:t>
+            </w:r>
+            <w:r>
+              <w:rPr>
+                <w:noProof/>
+                <w:webHidden/>
+              </w:rPr>
+              <w:tab/>
+            </w:r>
+            <w:r>
+              <w:rPr>
+                <w:noProof/>
+                <w:webHidden/>
+              </w:rPr>
+              <w:fldChar w:fldCharType="begin"/>
+            </w:r>
+            <w:r>
+              <w:rPr>
+                <w:noProof/>
+                <w:webHidden/>
+              </w:rPr>
+              <w:instrText xml:space="preserve"> PAGEREF _Toc260607055 \h </w:instrText>
+            </w:r>
+            <w:r>
+              <w:rPr>
+                <w:noProof/>
+                <w:webHidden/>
+              </w:rPr>
+            </w:r>
+            <w:r>
+              <w:rPr>
+                <w:noProof/>
+                <w:webHidden/>
+              </w:rPr>
+              <w:fldChar w:fldCharType="separate"/>
+            </w:r>
+            <w:r>
+              <w:rPr>
+                <w:noProof/>
+                <w:webHidden/>
+              </w:rPr>
+              <w:t>3</w:t>
+            </w:r>
+            <w:r>
+              <w:rPr>
+                <w:noProof/>
+                <w:webHidden/>
+              </w:rPr>
+              <w:fldChar w:fldCharType="end"/>
+            </w:r>
+          </w:hyperlink>
+        </w:p>
+        <w:p>
+          <w:pPr>
+            <w:pStyle w:val="TOC3"/>
+            <w:tabs>
+              <w:tab w:val="left" w:pos="1540"/>
+              <w:tab w:val="right" w:leader="dot" w:pos="9350"/>
+            </w:tabs>
+            <w:rPr>
+              <w:rFonts w:asciiTheme="minorHAnsi" w:eastAsiaTheme="minorEastAsia" w:hAnsiTheme="minorHAnsi"/>
+              <w:noProof/>
+              <w:sz w:val="22"/>
+            </w:rPr>
+          </w:pPr>
+          <w:hyperlink w:anchor="_Toc260607056" w:history="1">
+            <w:r>
+              <w:rPr>
+                <w:rStyle w:val="Hyperlink"/>
+                <w:noProof/>
+              </w:rPr>
+              <w:t>1.1.2.</w:t>
+            </w:r>
+            <w:r>
+              <w:rPr>
+                <w:rFonts w:asciiTheme="minorHAnsi" w:eastAsiaTheme="minorEastAsia" w:hAnsiTheme="minorHAnsi"/>
+                <w:noProof/>
+                <w:sz w:val="22"/>
+              </w:rPr>
+              <w:tab/>
+            </w:r>
+            <w:r>
+              <w:rPr>
+                <w:rStyle w:val="Hyperlink"/>
+                <w:noProof/>
+              </w:rPr>
+              <w:t>Tra c</w:t>
+            </w:r>
+            <w:r>
+              <w:rPr>
+                <w:rStyle w:val="Hyperlink"/>
+                <w:rFonts w:cs="Times New Roman"/>
+                <w:noProof/>
+                <w:lang w:val="vi-VN"/>
+              </w:rPr>
+              <w:t>ứu thông tin hội viên</w:t>
+            </w:r>
+            <w:r>
+              <w:rPr>
+                <w:noProof/>
+                <w:webHidden/>
+              </w:rPr>
+              <w:tab/>
+            </w:r>
+            <w:r>
+              <w:rPr>
+                <w:noProof/>
+                <w:webHidden/>
+              </w:rPr>
+              <w:fldChar w:fldCharType="begin"/>
+            </w:r>
+            <w:r>
+              <w:rPr>
+                <w:noProof/>
+                <w:webHidden/>
+              </w:rPr>
+              <w:instrText xml:space="preserve"> PAGEREF _Toc260607056 \h </w:instrText>
+            </w:r>
+            <w:r>
+              <w:rPr>
+                <w:noProof/>
+                <w:webHidden/>
+              </w:rPr>
+            </w:r>
+            <w:r>
+              <w:rPr>
+                <w:noProof/>
+                <w:webHidden/>
+              </w:rPr>
+              <w:fldChar w:fldCharType="separate"/>
+            </w:r>
+            <w:r>
+              <w:rPr>
+                <w:noProof/>
+                <w:webHidden/>
+              </w:rPr>
+              <w:t>4</w:t>
+            </w:r>
+            <w:r>
+              <w:rPr>
+                <w:noProof/>
+                <w:webHidden/>
+              </w:rPr>
+              <w:fldChar w:fldCharType="end"/>
+            </w:r>
+          </w:hyperlink>
+        </w:p>
+        <w:p>
+          <w:pPr>
+            <w:pStyle w:val="TOC3"/>
+            <w:tabs>
+              <w:tab w:val="left" w:pos="1540"/>
+              <w:tab w:val="right" w:leader="dot" w:pos="9350"/>
+            </w:tabs>
+            <w:rPr>
+              <w:rFonts w:asciiTheme="minorHAnsi" w:eastAsiaTheme="minorEastAsia" w:hAnsiTheme="minorHAnsi"/>
+              <w:noProof/>
+              <w:sz w:val="22"/>
+            </w:rPr>
+          </w:pPr>
+          <w:hyperlink w:anchor="_Toc260607057" w:history="1">
+            <w:r>
+              <w:rPr>
+                <w:rStyle w:val="Hyperlink"/>
+                <w:rFonts w:cs="Times New Roman"/>
+                <w:noProof/>
+              </w:rPr>
+              <w:t>1.1.3.</w:t>
+            </w:r>
+            <w:r>
+              <w:rPr>
+                <w:rFonts w:asciiTheme="minorHAnsi" w:eastAsiaTheme="minorEastAsia" w:hAnsiTheme="minorHAnsi"/>
+                <w:noProof/>
+                <w:sz w:val="22"/>
+              </w:rPr>
+              <w:tab/>
+            </w:r>
+            <w:r>
+              <w:rPr>
+                <w:rStyle w:val="Hyperlink"/>
+                <w:noProof/>
+              </w:rPr>
+              <w:t>Xóa h</w:t>
+            </w:r>
+            <w:r>
+              <w:rPr>
+                <w:rStyle w:val="Hyperlink"/>
+                <w:rFonts w:cs="Times New Roman"/>
+                <w:noProof/>
+              </w:rPr>
+              <w:t>ội viên</w:t>
+            </w:r>
+            <w:r>
+              <w:rPr>
+                <w:noProof/>
+                <w:webHidden/>
+              </w:rPr>
+              <w:tab/>
+            </w:r>
+            <w:r>
+              <w:rPr>
+                <w:noProof/>
+                <w:webHidden/>
+              </w:rPr>
+              <w:fldChar w:fldCharType="begin"/>
+            </w:r>
+            <w:r>
+              <w:rPr>
+                <w:noProof/>
+                <w:webHidden/>
+              </w:rPr>
+              <w:instrText xml:space="preserve"> PAGEREF _Toc260607057 \h </w:instrText>
+            </w:r>
+            <w:r>
+              <w:rPr>
+                <w:noProof/>
+                <w:webHidden/>
+              </w:rPr>
+            </w:r>
+            <w:r>
+              <w:rPr>
+                <w:noProof/>
+                <w:webHidden/>
+              </w:rPr>
+              <w:fldChar w:fldCharType="separate"/>
+            </w:r>
+            <w:r>
+              <w:rPr>
+                <w:noProof/>
+                <w:webHidden/>
+              </w:rPr>
+              <w:t>5</w:t>
+            </w:r>
+            <w:r>
+              <w:rPr>
+                <w:noProof/>
+                <w:webHidden/>
+              </w:rPr>
+              <w:fldChar w:fldCharType="end"/>
+            </w:r>
+          </w:hyperlink>
+        </w:p>
+        <w:p>
+          <w:pPr>
+            <w:pStyle w:val="TOC3"/>
+            <w:tabs>
+              <w:tab w:val="left" w:pos="1540"/>
+              <w:tab w:val="right" w:leader="dot" w:pos="9350"/>
+            </w:tabs>
+            <w:rPr>
+              <w:rFonts w:asciiTheme="minorHAnsi" w:eastAsiaTheme="minorEastAsia" w:hAnsiTheme="minorHAnsi"/>
+              <w:noProof/>
+              <w:sz w:val="22"/>
+            </w:rPr>
+          </w:pPr>
+          <w:hyperlink w:anchor="_Toc260607058" w:history="1">
+            <w:r>
+              <w:rPr>
+                <w:rStyle w:val="Hyperlink"/>
+                <w:rFonts w:cs="Times New Roman"/>
+                <w:noProof/>
+              </w:rPr>
+              <w:t>1.1.4.</w:t>
+            </w:r>
+            <w:r>
+              <w:rPr>
+                <w:rFonts w:asciiTheme="minorHAnsi" w:eastAsiaTheme="minorEastAsia" w:hAnsiTheme="minorHAnsi"/>
+                <w:noProof/>
+                <w:sz w:val="22"/>
+              </w:rPr>
+              <w:tab/>
+            </w:r>
+            <w:r>
+              <w:rPr>
+                <w:rStyle w:val="Hyperlink"/>
+                <w:noProof/>
+              </w:rPr>
+              <w:t>C</w:t>
+            </w:r>
+            <w:r>
+              <w:rPr>
+                <w:rStyle w:val="Hyperlink"/>
+                <w:rFonts w:cs="Times New Roman"/>
+                <w:noProof/>
+              </w:rPr>
+              <w:t>ập nhật thông tin hội viên</w:t>
+            </w:r>
+            <w:r>
+              <w:rPr>
+                <w:noProof/>
+                <w:webHidden/>
+              </w:rPr>
+              <w:tab/>
+            </w:r>
+            <w:r>
+              <w:rPr>
+                <w:noProof/>
+                <w:webHidden/>
+              </w:rPr>
+              <w:fldChar w:fldCharType="begin"/>
+            </w:r>
+            <w:r>
+              <w:rPr>
+                <w:noProof/>
+                <w:webHidden/>
+              </w:rPr>
+              <w:instrText xml:space="preserve"> PAGEREF _Toc260607058 \h </w:instrText>
+            </w:r>
+            <w:r>
+              <w:rPr>
+                <w:noProof/>
+                <w:webHidden/>
+              </w:rPr>
+            </w:r>
+            <w:r>
+              <w:rPr>
+                <w:noProof/>
+                <w:webHidden/>
+              </w:rPr>
+              <w:fldChar w:fldCharType="separate"/>
+            </w:r>
+            <w:r>
+              <w:rPr>
+                <w:noProof/>
+                <w:webHidden/>
+              </w:rPr>
+              <w:t>5</w:t>
+            </w:r>
+            <w:r>
+              <w:rPr>
+                <w:noProof/>
+                <w:webHidden/>
+              </w:rPr>
+              <w:fldChar w:fldCharType="end"/>
+            </w:r>
+          </w:hyperlink>
+        </w:p>
+        <w:p>
+          <w:pPr>
+            <w:pStyle w:val="TOC2"/>
+            <w:tabs>
+              <w:tab w:val="left" w:pos="880"/>
+              <w:tab w:val="right" w:leader="dot" w:pos="9350"/>
+            </w:tabs>
+            <w:rPr>
+              <w:rFonts w:asciiTheme="minorHAnsi" w:eastAsiaTheme="minorEastAsia" w:hAnsiTheme="minorHAnsi"/>
+              <w:noProof/>
+              <w:sz w:val="22"/>
+            </w:rPr>
+          </w:pPr>
+          <w:hyperlink w:anchor="_Toc260607059" w:history="1">
+            <w:r>
+              <w:rPr>
+                <w:rStyle w:val="Hyperlink"/>
+                <w:rFonts w:cs="Times New Roman"/>
+                <w:noProof/>
+              </w:rPr>
+              <w:t>1.2.</w:t>
+            </w:r>
+            <w:r>
+              <w:rPr>
+                <w:rFonts w:asciiTheme="minorHAnsi" w:eastAsiaTheme="minorEastAsia" w:hAnsiTheme="minorHAnsi"/>
+                <w:noProof/>
+                <w:sz w:val="22"/>
+              </w:rPr>
+              <w:tab/>
+            </w:r>
+            <w:r>
+              <w:rPr>
+                <w:rStyle w:val="Hyperlink"/>
+                <w:noProof/>
+              </w:rPr>
+              <w:t>Qu</w:t>
+            </w:r>
+            <w:r>
+              <w:rPr>
+                <w:rStyle w:val="Hyperlink"/>
+                <w:rFonts w:cs="Times New Roman"/>
+                <w:noProof/>
+              </w:rPr>
+              <w:t>ản lý sinh hoạt</w:t>
+            </w:r>
+            <w:r>
+              <w:rPr>
+                <w:noProof/>
+                <w:webHidden/>
+              </w:rPr>
+              <w:tab/>
+            </w:r>
+            <w:r>
+              <w:rPr>
+                <w:noProof/>
+                <w:webHidden/>
+              </w:rPr>
+              <w:fldChar w:fldCharType="begin"/>
+            </w:r>
+            <w:r>
+              <w:rPr>
+                <w:noProof/>
+                <w:webHidden/>
+              </w:rPr>
+              <w:instrText xml:space="preserve"> PAGEREF _Toc260607059 \h </w:instrText>
+            </w:r>
+            <w:r>
+              <w:rPr>
+                <w:noProof/>
+                <w:webHidden/>
+              </w:rPr>
+            </w:r>
+            <w:r>
+              <w:rPr>
+                <w:noProof/>
+                <w:webHidden/>
+              </w:rPr>
+              <w:fldChar w:fldCharType="separate"/>
+            </w:r>
+            <w:r>
+              <w:rPr>
+                <w:noProof/>
+                <w:webHidden/>
+              </w:rPr>
+              <w:t>6</w:t>
+            </w:r>
+            <w:r>
+              <w:rPr>
+                <w:noProof/>
+                <w:webHidden/>
+              </w:rPr>
+              <w:fldChar w:fldCharType="end"/>
+            </w:r>
+          </w:hyperlink>
+        </w:p>
+        <w:p>
+          <w:pPr>
+            <w:pStyle w:val="TOC3"/>
+            <w:tabs>
+              <w:tab w:val="left" w:pos="1540"/>
+              <w:tab w:val="right" w:leader="dot" w:pos="9350"/>
+            </w:tabs>
+            <w:rPr>
+              <w:rFonts w:asciiTheme="minorHAnsi" w:eastAsiaTheme="minorEastAsia" w:hAnsiTheme="minorHAnsi"/>
+              <w:noProof/>
+              <w:sz w:val="22"/>
+            </w:rPr>
+          </w:pPr>
+          <w:hyperlink w:anchor="_Toc260607060" w:history="1">
+            <w:r>
+              <w:rPr>
+                <w:rStyle w:val="Hyperlink"/>
+                <w:noProof/>
+              </w:rPr>
+              <w:t>1.2.1.</w:t>
+            </w:r>
+            <w:r>
+              <w:rPr>
+                <w:rFonts w:asciiTheme="minorHAnsi" w:eastAsiaTheme="minorEastAsia" w:hAnsiTheme="minorHAnsi"/>
+                <w:noProof/>
+                <w:sz w:val="22"/>
+              </w:rPr>
+              <w:tab/>
+            </w:r>
+            <w:r>
+              <w:rPr>
+                <w:rStyle w:val="Hyperlink"/>
+                <w:noProof/>
+              </w:rPr>
+              <w:t>Thêm bu</w:t>
+            </w:r>
+            <w:r>
+              <w:rPr>
+                <w:rStyle w:val="Hyperlink"/>
+                <w:rFonts w:cs="Times New Roman"/>
+                <w:noProof/>
+              </w:rPr>
+              <w:t>ổi sinh hoạt</w:t>
+            </w:r>
+            <w:r>
+              <w:rPr>
+                <w:noProof/>
+                <w:webHidden/>
+              </w:rPr>
+              <w:tab/>
+            </w:r>
+            <w:r>
+              <w:rPr>
+                <w:noProof/>
+                <w:webHidden/>
+              </w:rPr>
+              <w:fldChar w:fldCharType="begin"/>
+            </w:r>
+            <w:r>
+              <w:rPr>
+                <w:noProof/>
+                <w:webHidden/>
+              </w:rPr>
+              <w:instrText xml:space="preserve"> PAGEREF _Toc260607060 \h </w:instrText>
+            </w:r>
+            <w:r>
+              <w:rPr>
+                <w:noProof/>
+                <w:webHidden/>
+              </w:rPr>
+            </w:r>
+            <w:r>
+              <w:rPr>
+                <w:noProof/>
+                <w:webHidden/>
+              </w:rPr>
+              <w:fldChar w:fldCharType="separate"/>
+            </w:r>
+            <w:r>
+              <w:rPr>
+                <w:noProof/>
+                <w:webHidden/>
+              </w:rPr>
+              <w:t>6</w:t>
+            </w:r>
+            <w:r>
+              <w:rPr>
+                <w:noProof/>
+                <w:webHidden/>
+              </w:rPr>
+              <w:fldChar w:fldCharType="end"/>
+            </w:r>
+          </w:hyperlink>
+        </w:p>
+        <w:p>
+          <w:pPr>
+            <w:pStyle w:val="TOC3"/>
+            <w:tabs>
+              <w:tab w:val="left" w:pos="1540"/>
+              <w:tab w:val="right" w:leader="dot" w:pos="9350"/>
+            </w:tabs>
+            <w:rPr>
+              <w:rFonts w:asciiTheme="minorHAnsi" w:eastAsiaTheme="minorEastAsia" w:hAnsiTheme="minorHAnsi"/>
+              <w:noProof/>
+              <w:sz w:val="22"/>
+            </w:rPr>
+          </w:pPr>
+          <w:hyperlink w:anchor="_Toc260607061" w:history="1">
+            <w:r>
+              <w:rPr>
+                <w:rStyle w:val="Hyperlink"/>
+                <w:rFonts w:cs="Times New Roman"/>
+                <w:noProof/>
+              </w:rPr>
+              <w:t>1.2.2.</w:t>
+            </w:r>
+            <w:r>
+              <w:rPr>
+                <w:rFonts w:asciiTheme="minorHAnsi" w:eastAsiaTheme="minorEastAsia" w:hAnsiTheme="minorHAnsi"/>
+                <w:noProof/>
+                <w:sz w:val="22"/>
+              </w:rPr>
+              <w:tab/>
+            </w:r>
+            <w:r>
+              <w:rPr>
+                <w:rStyle w:val="Hyperlink"/>
+                <w:noProof/>
+              </w:rPr>
+              <w:t>Đi</w:t>
+            </w:r>
+            <w:r>
+              <w:rPr>
+                <w:rStyle w:val="Hyperlink"/>
+                <w:rFonts w:cs="Times New Roman"/>
+                <w:noProof/>
+              </w:rPr>
+              <w:t>ểm danh</w:t>
+            </w:r>
+            <w:r>
+              <w:rPr>
+                <w:noProof/>
+                <w:webHidden/>
+              </w:rPr>
+              <w:tab/>
+            </w:r>
+            <w:r>
+              <w:rPr>
+                <w:noProof/>
+                <w:webHidden/>
+              </w:rPr>
+              <w:fldChar w:fldCharType="begin"/>
+            </w:r>
+            <w:r>
+              <w:rPr>
+                <w:noProof/>
+                <w:webHidden/>
+              </w:rPr>
+              <w:instrText xml:space="preserve"> PAGEREF _Toc260607061 \h </w:instrText>
+            </w:r>
+            <w:r>
+              <w:rPr>
+                <w:noProof/>
+                <w:webHidden/>
+              </w:rPr>
+            </w:r>
+            <w:r>
+              <w:rPr>
+                <w:noProof/>
+                <w:webHidden/>
+              </w:rPr>
+              <w:fldChar w:fldCharType="separate"/>
+            </w:r>
+            <w:r>
+              <w:rPr>
+                <w:noProof/>
+                <w:webHidden/>
+              </w:rPr>
+              <w:t>6</w:t>
+            </w:r>
+            <w:r>
+              <w:rPr>
+                <w:noProof/>
+                <w:webHidden/>
+              </w:rPr>
+              <w:fldChar w:fldCharType="end"/>
+            </w:r>
+          </w:hyperlink>
+        </w:p>
+        <w:p>
+          <w:pPr>
+            <w:pStyle w:val="TOC2"/>
+            <w:tabs>
+              <w:tab w:val="left" w:pos="880"/>
+              <w:tab w:val="right" w:leader="dot" w:pos="9350"/>
+            </w:tabs>
+            <w:rPr>
+              <w:rFonts w:asciiTheme="minorHAnsi" w:eastAsiaTheme="minorEastAsia" w:hAnsiTheme="minorHAnsi"/>
+              <w:noProof/>
+              <w:sz w:val="22"/>
+            </w:rPr>
+          </w:pPr>
+          <w:hyperlink w:anchor="_Toc260607062" w:history="1">
+            <w:r>
+              <w:rPr>
+                <w:rStyle w:val="Hyperlink"/>
+                <w:rFonts w:cs="Times New Roman"/>
+                <w:noProof/>
+              </w:rPr>
+              <w:t>1.3.</w:t>
+            </w:r>
+            <w:r>
+              <w:rPr>
+                <w:rFonts w:asciiTheme="minorHAnsi" w:eastAsiaTheme="minorEastAsia" w:hAnsiTheme="minorHAnsi"/>
+                <w:noProof/>
+                <w:sz w:val="22"/>
+              </w:rPr>
+              <w:tab/>
+            </w:r>
+            <w:r>
+              <w:rPr>
+                <w:rStyle w:val="Hyperlink"/>
+                <w:rFonts w:cs="Times New Roman"/>
+                <w:noProof/>
+              </w:rPr>
+              <w:t>Quản lý các hoạt động Đoàn – Hội</w:t>
+            </w:r>
+            <w:r>
+              <w:rPr>
+                <w:noProof/>
+                <w:webHidden/>
+              </w:rPr>
+              <w:tab/>
+            </w:r>
+            <w:r>
+              <w:rPr>
+                <w:noProof/>
+                <w:webHidden/>
+              </w:rPr>
+              <w:fldChar w:fldCharType="begin"/>
+            </w:r>
+            <w:r>
+              <w:rPr>
+                <w:noProof/>
+                <w:webHidden/>
+              </w:rPr>
+              <w:instrText xml:space="preserve"> PAGEREF _Toc260607062 \h </w:instrText>
+            </w:r>
+            <w:r>
+              <w:rPr>
+                <w:noProof/>
+                <w:webHidden/>
+              </w:rPr>
+            </w:r>
+            <w:r>
+              <w:rPr>
+                <w:noProof/>
+                <w:webHidden/>
+              </w:rPr>
+              <w:fldChar w:fldCharType="separate"/>
+            </w:r>
+            <w:r>
+              <w:rPr>
+                <w:noProof/>
+                <w:webHidden/>
+              </w:rPr>
+              <w:t>7</w:t>
+            </w:r>
+            <w:r>
+              <w:rPr>
+                <w:noProof/>
+                <w:webHidden/>
+              </w:rPr>
+              <w:fldChar w:fldCharType="end"/>
+            </w:r>
+          </w:hyperlink>
+        </w:p>
+        <w:p>
+          <w:pPr>
+            <w:pStyle w:val="TOC3"/>
+            <w:tabs>
+              <w:tab w:val="left" w:pos="1540"/>
+              <w:tab w:val="right" w:leader="dot" w:pos="9350"/>
+            </w:tabs>
+            <w:rPr>
+              <w:rFonts w:asciiTheme="minorHAnsi" w:eastAsiaTheme="minorEastAsia" w:hAnsiTheme="minorHAnsi"/>
+              <w:noProof/>
+              <w:sz w:val="22"/>
+            </w:rPr>
+          </w:pPr>
+          <w:hyperlink w:anchor="_Toc260607063" w:history="1">
+            <w:r>
+              <w:rPr>
+                <w:rStyle w:val="Hyperlink"/>
+                <w:rFonts w:cs="Times New Roman"/>
+                <w:noProof/>
+              </w:rPr>
+              <w:t>1.3.1.</w:t>
+            </w:r>
+            <w:r>
+              <w:rPr>
+                <w:rFonts w:asciiTheme="minorHAnsi" w:eastAsiaTheme="minorEastAsia" w:hAnsiTheme="minorHAnsi"/>
+                <w:noProof/>
+                <w:sz w:val="22"/>
+              </w:rPr>
+              <w:tab/>
+            </w:r>
+            <w:r>
+              <w:rPr>
+                <w:rStyle w:val="Hyperlink"/>
+                <w:noProof/>
+              </w:rPr>
+              <w:t>Thêm ho</w:t>
+            </w:r>
+            <w:r>
+              <w:rPr>
+                <w:rStyle w:val="Hyperlink"/>
+                <w:rFonts w:cs="Times New Roman"/>
+                <w:noProof/>
+              </w:rPr>
+              <w:t>ạt động</w:t>
+            </w:r>
+            <w:r>
+              <w:rPr>
+                <w:noProof/>
+                <w:webHidden/>
+              </w:rPr>
+              <w:tab/>
+            </w:r>
+            <w:r>
+              <w:rPr>
+                <w:noProof/>
+                <w:webHidden/>
+              </w:rPr>
+              <w:fldChar w:fldCharType="begin"/>
+            </w:r>
+            <w:r>
+              <w:rPr>
+                <w:noProof/>
+                <w:webHidden/>
+              </w:rPr>
+              <w:instrText xml:space="preserve"> PAGEREF _Toc260607063 \h </w:instrText>
+            </w:r>
+            <w:r>
+              <w:rPr>
+                <w:noProof/>
+                <w:webHidden/>
+              </w:rPr>
+            </w:r>
+            <w:r>
+              <w:rPr>
+                <w:noProof/>
+                <w:webHidden/>
+              </w:rPr>
+              <w:fldChar w:fldCharType="separate"/>
+            </w:r>
+            <w:r>
+              <w:rPr>
+                <w:noProof/>
+                <w:webHidden/>
+              </w:rPr>
+              <w:t>7</w:t>
+            </w:r>
+            <w:r>
+              <w:rPr>
+                <w:noProof/>
+                <w:webHidden/>
+              </w:rPr>
+              <w:fldChar w:fldCharType="end"/>
+            </w:r>
+          </w:hyperlink>
+        </w:p>
+        <w:p>
+          <w:pPr>
+            <w:pStyle w:val="TOC3"/>
+            <w:tabs>
+              <w:tab w:val="left" w:pos="1540"/>
+              <w:tab w:val="right" w:leader="dot" w:pos="9350"/>
+            </w:tabs>
+            <w:rPr>
+              <w:rFonts w:asciiTheme="minorHAnsi" w:eastAsiaTheme="minorEastAsia" w:hAnsiTheme="minorHAnsi"/>
+              <w:noProof/>
+              <w:sz w:val="22"/>
+            </w:rPr>
+          </w:pPr>
+          <w:hyperlink w:anchor="_Toc260607064" w:history="1">
+            <w:r>
+              <w:rPr>
+                <w:rStyle w:val="Hyperlink"/>
+                <w:rFonts w:cs="Times New Roman"/>
+                <w:noProof/>
+              </w:rPr>
+              <w:t>1.3.2.</w:t>
+            </w:r>
+            <w:r>
+              <w:rPr>
+                <w:rFonts w:asciiTheme="minorHAnsi" w:eastAsiaTheme="minorEastAsia" w:hAnsiTheme="minorHAnsi"/>
+                <w:noProof/>
+                <w:sz w:val="22"/>
+              </w:rPr>
+              <w:tab/>
+            </w:r>
+            <w:r>
+              <w:rPr>
+                <w:rStyle w:val="Hyperlink"/>
+                <w:noProof/>
+              </w:rPr>
+              <w:t>Đi</w:t>
+            </w:r>
+            <w:r>
+              <w:rPr>
+                <w:rStyle w:val="Hyperlink"/>
+                <w:rFonts w:cs="Times New Roman"/>
+                <w:noProof/>
+              </w:rPr>
+              <w:t>ểm danh hoạt động</w:t>
+            </w:r>
+            <w:r>
+              <w:rPr>
+                <w:noProof/>
+                <w:webHidden/>
+              </w:rPr>
+              <w:tab/>
+            </w:r>
+            <w:r>
+              <w:rPr>
+                <w:noProof/>
+                <w:webHidden/>
+              </w:rPr>
+              <w:fldChar w:fldCharType="begin"/>
+            </w:r>
+            <w:r>
+              <w:rPr>
+                <w:noProof/>
+                <w:webHidden/>
+              </w:rPr>
+              <w:instrText xml:space="preserve"> PAGEREF _Toc260607064 \h </w:instrText>
+            </w:r>
+            <w:r>
+              <w:rPr>
+                <w:noProof/>
+                <w:webHidden/>
+              </w:rPr>
+            </w:r>
+            <w:r>
+              <w:rPr>
+                <w:noProof/>
+                <w:webHidden/>
+              </w:rPr>
+              <w:fldChar w:fldCharType="separate"/>
+            </w:r>
+            <w:r>
+              <w:rPr>
+                <w:noProof/>
+                <w:webHidden/>
+              </w:rPr>
+              <w:t>7</w:t>
+            </w:r>
+            <w:r>
+              <w:rPr>
+                <w:noProof/>
+                <w:webHidden/>
+              </w:rPr>
+              <w:fldChar w:fldCharType="end"/>
+            </w:r>
+          </w:hyperlink>
+        </w:p>
+        <w:p>
+          <w:pPr>
+            <w:pStyle w:val="TOC2"/>
+            <w:tabs>
+              <w:tab w:val="left" w:pos="880"/>
+              <w:tab w:val="right" w:leader="dot" w:pos="9350"/>
+            </w:tabs>
+            <w:rPr>
+              <w:rFonts w:asciiTheme="minorHAnsi" w:eastAsiaTheme="minorEastAsia" w:hAnsiTheme="minorHAnsi"/>
+              <w:noProof/>
+              <w:sz w:val="22"/>
+            </w:rPr>
+          </w:pPr>
+          <w:hyperlink w:anchor="_Toc260607065" w:history="1">
+            <w:r>
+              <w:rPr>
+                <w:rStyle w:val="Hyperlink"/>
+                <w:rFonts w:cs="Times New Roman"/>
+                <w:noProof/>
+              </w:rPr>
+              <w:t>1.4.</w:t>
+            </w:r>
+            <w:r>
+              <w:rPr>
+                <w:rFonts w:asciiTheme="minorHAnsi" w:eastAsiaTheme="minorEastAsia" w:hAnsiTheme="minorHAnsi"/>
+                <w:noProof/>
+                <w:sz w:val="22"/>
+              </w:rPr>
+              <w:tab/>
+            </w:r>
+            <w:r>
+              <w:rPr>
+                <w:rStyle w:val="Hyperlink"/>
+                <w:noProof/>
+              </w:rPr>
+              <w:t>Qu</w:t>
+            </w:r>
+            <w:r>
+              <w:rPr>
+                <w:rStyle w:val="Hyperlink"/>
+                <w:rFonts w:cs="Times New Roman"/>
+                <w:noProof/>
+              </w:rPr>
+              <w:t>ản lý thu chi</w:t>
+            </w:r>
+            <w:r>
+              <w:rPr>
+                <w:noProof/>
+                <w:webHidden/>
+              </w:rPr>
+              <w:tab/>
+            </w:r>
+            <w:r>
+              <w:rPr>
+                <w:noProof/>
+                <w:webHidden/>
+              </w:rPr>
+              <w:fldChar w:fldCharType="begin"/>
+            </w:r>
+            <w:r>
+              <w:rPr>
+                <w:noProof/>
+                <w:webHidden/>
+              </w:rPr>
+              <w:instrText xml:space="preserve"> PAGEREF _Toc260607065 \h </w:instrText>
+            </w:r>
+            <w:r>
+              <w:rPr>
+                <w:noProof/>
+                <w:webHidden/>
+              </w:rPr>
+            </w:r>
+            <w:r>
+              <w:rPr>
+                <w:noProof/>
+                <w:webHidden/>
+              </w:rPr>
+              <w:fldChar w:fldCharType="separate"/>
+            </w:r>
+            <w:r>
+              <w:rPr>
+                <w:noProof/>
+                <w:webHidden/>
+              </w:rPr>
+              <w:t>8</w:t>
+            </w:r>
+            <w:r>
+              <w:rPr>
+                <w:noProof/>
+                <w:webHidden/>
+              </w:rPr>
+              <w:fldChar w:fldCharType="end"/>
+            </w:r>
+          </w:hyperlink>
+        </w:p>
+        <w:p>
+          <w:pPr>
+            <w:pStyle w:val="TOC3"/>
+            <w:tabs>
+              <w:tab w:val="left" w:pos="1540"/>
+              <w:tab w:val="right" w:leader="dot" w:pos="9350"/>
+            </w:tabs>
+            <w:rPr>
+              <w:rFonts w:asciiTheme="minorHAnsi" w:eastAsiaTheme="minorEastAsia" w:hAnsiTheme="minorHAnsi"/>
+              <w:noProof/>
+              <w:sz w:val="22"/>
+            </w:rPr>
+          </w:pPr>
+          <w:hyperlink w:anchor="_Toc260607066" w:history="1">
+            <w:r>
+              <w:rPr>
+                <w:rStyle w:val="Hyperlink"/>
+                <w:rFonts w:cs="Times New Roman"/>
+                <w:noProof/>
+              </w:rPr>
+              <w:t>1.4.1.</w:t>
+            </w:r>
+            <w:r>
+              <w:rPr>
+                <w:rFonts w:asciiTheme="minorHAnsi" w:eastAsiaTheme="minorEastAsia" w:hAnsiTheme="minorHAnsi"/>
+                <w:noProof/>
+                <w:sz w:val="22"/>
+              </w:rPr>
+              <w:tab/>
+            </w:r>
+            <w:r>
+              <w:rPr>
+                <w:rStyle w:val="Hyperlink"/>
+                <w:noProof/>
+              </w:rPr>
+              <w:t>Thêm các kho</w:t>
+            </w:r>
+            <w:r>
+              <w:rPr>
+                <w:rStyle w:val="Hyperlink"/>
+                <w:rFonts w:cs="Times New Roman"/>
+                <w:noProof/>
+              </w:rPr>
+              <w:t>ản thu chi</w:t>
+            </w:r>
+            <w:r>
+              <w:rPr>
+                <w:noProof/>
+                <w:webHidden/>
+              </w:rPr>
+              <w:tab/>
+            </w:r>
+            <w:r>
+              <w:rPr>
+                <w:noProof/>
+                <w:webHidden/>
+              </w:rPr>
+              <w:fldChar w:fldCharType="begin"/>
+            </w:r>
+            <w:r>
+              <w:rPr>
+                <w:noProof/>
+                <w:webHidden/>
+              </w:rPr>
+              <w:instrText xml:space="preserve"> PAGEREF _Toc260607066 \h </w:instrText>
+            </w:r>
+            <w:r>
+              <w:rPr>
+                <w:noProof/>
+                <w:webHidden/>
+              </w:rPr>
+            </w:r>
+            <w:r>
+              <w:rPr>
+                <w:noProof/>
+                <w:webHidden/>
+              </w:rPr>
+              <w:fldChar w:fldCharType="separate"/>
+            </w:r>
+            <w:r>
+              <w:rPr>
+                <w:noProof/>
+                <w:webHidden/>
+              </w:rPr>
+              <w:t>8</w:t>
+            </w:r>
+            <w:r>
+              <w:rPr>
+                <w:noProof/>
+                <w:webHidden/>
+              </w:rPr>
+              <w:fldChar w:fldCharType="end"/>
+            </w:r>
+          </w:hyperlink>
+        </w:p>
+        <w:p>
+          <w:pPr>
+            <w:pStyle w:val="TOC2"/>
+            <w:tabs>
+              <w:tab w:val="left" w:pos="880"/>
+              <w:tab w:val="right" w:leader="dot" w:pos="9350"/>
+            </w:tabs>
+            <w:rPr>
+              <w:rFonts w:asciiTheme="minorHAnsi" w:eastAsiaTheme="minorEastAsia" w:hAnsiTheme="minorHAnsi"/>
+              <w:noProof/>
+              <w:sz w:val="22"/>
+            </w:rPr>
+          </w:pPr>
+          <w:hyperlink w:anchor="_Toc260607067" w:history="1">
+            <w:r>
+              <w:rPr>
+                <w:rStyle w:val="Hyperlink"/>
+                <w:rFonts w:cs="Times New Roman"/>
+                <w:noProof/>
+              </w:rPr>
+              <w:t>1.5.</w:t>
+            </w:r>
+            <w:r>
+              <w:rPr>
+                <w:rFonts w:asciiTheme="minorHAnsi" w:eastAsiaTheme="minorEastAsia" w:hAnsiTheme="minorHAnsi"/>
+                <w:noProof/>
+                <w:sz w:val="22"/>
+              </w:rPr>
+              <w:tab/>
+            </w:r>
+            <w:r>
+              <w:rPr>
+                <w:rStyle w:val="Hyperlink"/>
+                <w:noProof/>
+              </w:rPr>
+              <w:t>Qu</w:t>
+            </w:r>
+            <w:r>
+              <w:rPr>
+                <w:rStyle w:val="Hyperlink"/>
+                <w:rFonts w:cs="Times New Roman"/>
+                <w:noProof/>
+              </w:rPr>
+              <w:t>ản lý cấp bậc hội viên</w:t>
+            </w:r>
+            <w:r>
+              <w:rPr>
+                <w:noProof/>
+                <w:webHidden/>
+              </w:rPr>
+              <w:tab/>
+            </w:r>
+            <w:r>
+              <w:rPr>
+                <w:noProof/>
+                <w:webHidden/>
+              </w:rPr>
+              <w:fldChar w:fldCharType="begin"/>
+            </w:r>
+            <w:r>
+              <w:rPr>
+                <w:noProof/>
+                <w:webHidden/>
+              </w:rPr>
+              <w:instrText xml:space="preserve"> PAGEREF _Toc260607067 \h </w:instrText>
+            </w:r>
+            <w:r>
+              <w:rPr>
+                <w:noProof/>
+                <w:webHidden/>
+              </w:rPr>
+            </w:r>
+            <w:r>
+              <w:rPr>
+                <w:noProof/>
+                <w:webHidden/>
+              </w:rPr>
+              <w:fldChar w:fldCharType="separate"/>
+            </w:r>
+            <w:r>
+              <w:rPr>
+                <w:noProof/>
+                <w:webHidden/>
+              </w:rPr>
+              <w:t>8</w:t>
+            </w:r>
+            <w:r>
+              <w:rPr>
+                <w:noProof/>
+                <w:webHidden/>
+              </w:rPr>
+              <w:fldChar w:fldCharType="end"/>
+            </w:r>
+          </w:hyperlink>
+        </w:p>
+        <w:p>
+          <w:pPr>
+            <w:pStyle w:val="TOC3"/>
+            <w:tabs>
+              <w:tab w:val="left" w:pos="1540"/>
+              <w:tab w:val="right" w:leader="dot" w:pos="9350"/>
+            </w:tabs>
+            <w:rPr>
+              <w:rFonts w:asciiTheme="minorHAnsi" w:eastAsiaTheme="minorEastAsia" w:hAnsiTheme="minorHAnsi"/>
+              <w:noProof/>
+              <w:sz w:val="22"/>
+            </w:rPr>
+          </w:pPr>
+          <w:hyperlink w:anchor="_Toc260607068" w:history="1">
+            <w:r>
+              <w:rPr>
+                <w:rStyle w:val="Hyperlink"/>
+                <w:rFonts w:cs="Times New Roman"/>
+                <w:noProof/>
+              </w:rPr>
+              <w:t>1.5.1.</w:t>
+            </w:r>
+            <w:r>
+              <w:rPr>
+                <w:rFonts w:asciiTheme="minorHAnsi" w:eastAsiaTheme="minorEastAsia" w:hAnsiTheme="minorHAnsi"/>
+                <w:noProof/>
+                <w:sz w:val="22"/>
+              </w:rPr>
+              <w:tab/>
+            </w:r>
+            <w:r>
+              <w:rPr>
+                <w:rStyle w:val="Hyperlink"/>
+                <w:noProof/>
+              </w:rPr>
+              <w:t>Ghi nh</w:t>
+            </w:r>
+            <w:r>
+              <w:rPr>
+                <w:rStyle w:val="Hyperlink"/>
+                <w:rFonts w:cs="Times New Roman"/>
+                <w:noProof/>
+              </w:rPr>
+              <w:t>ận thách đấu</w:t>
+            </w:r>
+            <w:r>
+              <w:rPr>
+                <w:noProof/>
+                <w:webHidden/>
+              </w:rPr>
+              <w:tab/>
+            </w:r>
+            <w:r>
+              <w:rPr>
+                <w:noProof/>
+                <w:webHidden/>
+              </w:rPr>
+              <w:fldChar w:fldCharType="begin"/>
+            </w:r>
+            <w:r>
+              <w:rPr>
+                <w:noProof/>
+                <w:webHidden/>
+              </w:rPr>
+              <w:instrText xml:space="preserve"> PAGEREF _Toc260607068 \h </w:instrText>
+            </w:r>
+            <w:r>
+              <w:rPr>
+                <w:noProof/>
+                <w:webHidden/>
+              </w:rPr>
+            </w:r>
+            <w:r>
+              <w:rPr>
+                <w:noProof/>
+                <w:webHidden/>
+              </w:rPr>
+              <w:fldChar w:fldCharType="separate"/>
+            </w:r>
+            <w:r>
+              <w:rPr>
+                <w:noProof/>
+                <w:webHidden/>
+              </w:rPr>
+              <w:t>8</w:t>
+            </w:r>
+            <w:r>
+              <w:rPr>
+                <w:noProof/>
+                <w:webHidden/>
+              </w:rPr>
+              <w:fldChar w:fldCharType="end"/>
+            </w:r>
+          </w:hyperlink>
+        </w:p>
+        <w:p>
+          <w:pPr>
+            <w:pStyle w:val="TOC3"/>
+            <w:tabs>
+              <w:tab w:val="left" w:pos="1540"/>
+              <w:tab w:val="right" w:leader="dot" w:pos="9350"/>
+            </w:tabs>
+            <w:rPr>
+              <w:rFonts w:asciiTheme="minorHAnsi" w:eastAsiaTheme="minorEastAsia" w:hAnsiTheme="minorHAnsi"/>
+              <w:noProof/>
+              <w:sz w:val="22"/>
+            </w:rPr>
+          </w:pPr>
+          <w:hyperlink w:anchor="_Toc260607069" w:history="1">
+            <w:r>
+              <w:rPr>
+                <w:rStyle w:val="Hyperlink"/>
+                <w:rFonts w:cs="Times New Roman"/>
+                <w:noProof/>
+              </w:rPr>
+              <w:t>1.5.2.</w:t>
+            </w:r>
+            <w:r>
+              <w:rPr>
+                <w:rFonts w:asciiTheme="minorHAnsi" w:eastAsiaTheme="minorEastAsia" w:hAnsiTheme="minorHAnsi"/>
+                <w:noProof/>
+                <w:sz w:val="22"/>
+              </w:rPr>
+              <w:tab/>
+            </w:r>
+            <w:r>
+              <w:rPr>
+                <w:rStyle w:val="Hyperlink"/>
+                <w:noProof/>
+              </w:rPr>
+              <w:t>C</w:t>
+            </w:r>
+            <w:r>
+              <w:rPr>
+                <w:rStyle w:val="Hyperlink"/>
+                <w:rFonts w:cs="Times New Roman"/>
+                <w:noProof/>
+              </w:rPr>
+              <w:t>ập nhật kết quả thách đấu</w:t>
+            </w:r>
+            <w:r>
+              <w:rPr>
+                <w:noProof/>
+                <w:webHidden/>
+              </w:rPr>
+              <w:tab/>
+            </w:r>
+            <w:r>
+              <w:rPr>
+                <w:noProof/>
+                <w:webHidden/>
+              </w:rPr>
+              <w:fldChar w:fldCharType="begin"/>
+            </w:r>
+            <w:r>
+              <w:rPr>
+                <w:noProof/>
+                <w:webHidden/>
+              </w:rPr>
+              <w:instrText xml:space="preserve"> PAGEREF _Toc260607069 \h </w:instrText>
+            </w:r>
+            <w:r>
+              <w:rPr>
+                <w:noProof/>
+                <w:webHidden/>
+              </w:rPr>
+            </w:r>
+            <w:r>
+              <w:rPr>
+                <w:noProof/>
+                <w:webHidden/>
+              </w:rPr>
+              <w:fldChar w:fldCharType="separate"/>
+            </w:r>
+            <w:r>
+              <w:rPr>
+                <w:noProof/>
+                <w:webHidden/>
+              </w:rPr>
+              <w:t>9</w:t>
+            </w:r>
+            <w:r>
+              <w:rPr>
+                <w:noProof/>
+                <w:webHidden/>
+              </w:rPr>
+              <w:fldChar w:fldCharType="end"/>
+            </w:r>
+          </w:hyperlink>
+        </w:p>
+        <w:p>
+          <w:pPr>
+            <w:pStyle w:val="TOC2"/>
+            <w:tabs>
+              <w:tab w:val="left" w:pos="880"/>
+              <w:tab w:val="right" w:leader="dot" w:pos="9350"/>
+            </w:tabs>
+            <w:rPr>
+              <w:rFonts w:asciiTheme="minorHAnsi" w:eastAsiaTheme="minorEastAsia" w:hAnsiTheme="minorHAnsi"/>
+              <w:noProof/>
+              <w:sz w:val="22"/>
+            </w:rPr>
+          </w:pPr>
+          <w:hyperlink w:anchor="_Toc260607070" w:history="1">
+            <w:r>
+              <w:rPr>
+                <w:rStyle w:val="Hyperlink"/>
+                <w:rFonts w:cs="Times New Roman"/>
+                <w:noProof/>
+              </w:rPr>
+              <w:t>1.6.</w:t>
+            </w:r>
+            <w:r>
+              <w:rPr>
+                <w:rFonts w:asciiTheme="minorHAnsi" w:eastAsiaTheme="minorEastAsia" w:hAnsiTheme="minorHAnsi"/>
+                <w:noProof/>
+                <w:sz w:val="22"/>
+              </w:rPr>
+              <w:tab/>
+            </w:r>
+            <w:r>
+              <w:rPr>
+                <w:rStyle w:val="Hyperlink"/>
+                <w:noProof/>
+              </w:rPr>
+              <w:t>Qu</w:t>
+            </w:r>
+            <w:r>
+              <w:rPr>
+                <w:rStyle w:val="Hyperlink"/>
+                <w:rFonts w:cs="Times New Roman"/>
+                <w:noProof/>
+              </w:rPr>
+              <w:t>ản lý chuyên môn</w:t>
+            </w:r>
+            <w:r>
+              <w:rPr>
+                <w:noProof/>
+                <w:webHidden/>
+              </w:rPr>
+              <w:tab/>
+            </w:r>
+            <w:r>
+              <w:rPr>
+                <w:noProof/>
+                <w:webHidden/>
+              </w:rPr>
+              <w:fldChar w:fldCharType="begin"/>
+            </w:r>
+            <w:r>
+              <w:rPr>
+                <w:noProof/>
+                <w:webHidden/>
+              </w:rPr>
+              <w:instrText xml:space="preserve"> PAGEREF _Toc260607070 \h </w:instrText>
+            </w:r>
+            <w:r>
+              <w:rPr>
+                <w:noProof/>
+                <w:webHidden/>
+              </w:rPr>
+            </w:r>
+            <w:r>
+              <w:rPr>
+                <w:noProof/>
+                <w:webHidden/>
+              </w:rPr>
+              <w:fldChar w:fldCharType="separate"/>
+            </w:r>
+            <w:r>
+              <w:rPr>
+                <w:noProof/>
+                <w:webHidden/>
+              </w:rPr>
+              <w:t>9</w:t>
+            </w:r>
+            <w:r>
+              <w:rPr>
+                <w:noProof/>
+                <w:webHidden/>
+              </w:rPr>
+              <w:fldChar w:fldCharType="end"/>
+            </w:r>
+          </w:hyperlink>
+        </w:p>
+        <w:p>
+          <w:pPr>
+            <w:pStyle w:val="TOC3"/>
+            <w:tabs>
+              <w:tab w:val="left" w:pos="1540"/>
+              <w:tab w:val="right" w:leader="dot" w:pos="9350"/>
+            </w:tabs>
+            <w:rPr>
+              <w:rFonts w:asciiTheme="minorHAnsi" w:eastAsiaTheme="minorEastAsia" w:hAnsiTheme="minorHAnsi"/>
+              <w:noProof/>
+              <w:sz w:val="22"/>
+            </w:rPr>
+          </w:pPr>
+          <w:hyperlink w:anchor="_Toc260607071" w:history="1">
+            <w:r>
+              <w:rPr>
+                <w:rStyle w:val="Hyperlink"/>
+                <w:noProof/>
+              </w:rPr>
+              <w:t>1.6.1.</w:t>
+            </w:r>
+            <w:r>
+              <w:rPr>
+                <w:rFonts w:asciiTheme="minorHAnsi" w:eastAsiaTheme="minorEastAsia" w:hAnsiTheme="minorHAnsi"/>
+                <w:noProof/>
+                <w:sz w:val="22"/>
+              </w:rPr>
+              <w:tab/>
+            </w:r>
+            <w:r>
+              <w:rPr>
+                <w:rStyle w:val="Hyperlink"/>
+                <w:noProof/>
+              </w:rPr>
+              <w:t>Thêm chuyên môn</w:t>
+            </w:r>
+            <w:r>
+              <w:rPr>
+                <w:noProof/>
+                <w:webHidden/>
+              </w:rPr>
+              <w:tab/>
+            </w:r>
+            <w:r>
+              <w:rPr>
+                <w:noProof/>
+                <w:webHidden/>
+              </w:rPr>
+              <w:fldChar w:fldCharType="begin"/>
+            </w:r>
+            <w:r>
+              <w:rPr>
+                <w:noProof/>
+                <w:webHidden/>
+              </w:rPr>
+              <w:instrText xml:space="preserve"> PAGEREF _Toc260607071 \h </w:instrText>
+            </w:r>
+            <w:r>
+              <w:rPr>
+                <w:noProof/>
+                <w:webHidden/>
+              </w:rPr>
+            </w:r>
+            <w:r>
+              <w:rPr>
+                <w:noProof/>
+                <w:webHidden/>
+              </w:rPr>
+              <w:fldChar w:fldCharType="separate"/>
+            </w:r>
+            <w:r>
+              <w:rPr>
+                <w:noProof/>
+                <w:webHidden/>
+              </w:rPr>
+              <w:t>9</w:t>
+            </w:r>
+            <w:r>
+              <w:rPr>
+                <w:noProof/>
+                <w:webHidden/>
+              </w:rPr>
+              <w:fldChar w:fldCharType="end"/>
+            </w:r>
+          </w:hyperlink>
+        </w:p>
+        <w:p>
+          <w:pPr>
+            <w:pStyle w:val="TOC3"/>
+            <w:tabs>
+              <w:tab w:val="left" w:pos="1540"/>
+              <w:tab w:val="right" w:leader="dot" w:pos="9350"/>
+            </w:tabs>
+            <w:rPr>
+              <w:rFonts w:asciiTheme="minorHAnsi" w:eastAsiaTheme="minorEastAsia" w:hAnsiTheme="minorHAnsi"/>
+              <w:noProof/>
+              <w:sz w:val="22"/>
+            </w:rPr>
+          </w:pPr>
+          <w:hyperlink w:anchor="_Toc260607072" w:history="1">
+            <w:r>
+              <w:rPr>
+                <w:rStyle w:val="Hyperlink"/>
+                <w:noProof/>
+              </w:rPr>
+              <w:t>1.6.2.</w:t>
+            </w:r>
+            <w:r>
+              <w:rPr>
+                <w:rFonts w:asciiTheme="minorHAnsi" w:eastAsiaTheme="minorEastAsia" w:hAnsiTheme="minorHAnsi"/>
+                <w:noProof/>
+                <w:sz w:val="22"/>
+              </w:rPr>
+              <w:tab/>
+            </w:r>
+            <w:r>
+              <w:rPr>
+                <w:rStyle w:val="Hyperlink"/>
+                <w:noProof/>
+              </w:rPr>
+              <w:t>Xóa chuyên môn</w:t>
+            </w:r>
+            <w:r>
+              <w:rPr>
+                <w:noProof/>
+                <w:webHidden/>
+              </w:rPr>
+              <w:tab/>
+            </w:r>
+            <w:r>
+              <w:rPr>
+                <w:noProof/>
+                <w:webHidden/>
+              </w:rPr>
+              <w:fldChar w:fldCharType="begin"/>
+            </w:r>
+            <w:r>
+              <w:rPr>
+                <w:noProof/>
+                <w:webHidden/>
+              </w:rPr>
+              <w:instrText xml:space="preserve"> PAGEREF _Toc260607072 \h </w:instrText>
+            </w:r>
+            <w:r>
+              <w:rPr>
+                <w:noProof/>
+                <w:webHidden/>
+              </w:rPr>
+            </w:r>
+            <w:r>
+              <w:rPr>
+                <w:noProof/>
+                <w:webHidden/>
+              </w:rPr>
+              <w:fldChar w:fldCharType="separate"/>
+            </w:r>
+            <w:r>
+              <w:rPr>
+                <w:noProof/>
+                <w:webHidden/>
+              </w:rPr>
+              <w:t>10</w:t>
+            </w:r>
+            <w:r>
+              <w:rPr>
+                <w:noProof/>
+                <w:webHidden/>
+              </w:rPr>
+              <w:fldChar w:fldCharType="end"/>
+            </w:r>
+          </w:hyperlink>
+        </w:p>
+        <w:p>
+          <w:pPr>
+            <w:pStyle w:val="TOC3"/>
+            <w:tabs>
+              <w:tab w:val="left" w:pos="1540"/>
+              <w:tab w:val="right" w:leader="dot" w:pos="9350"/>
+            </w:tabs>
+            <w:rPr>
+              <w:rFonts w:asciiTheme="minorHAnsi" w:eastAsiaTheme="minorEastAsia" w:hAnsiTheme="minorHAnsi"/>
+              <w:noProof/>
+              <w:sz w:val="22"/>
+            </w:rPr>
+          </w:pPr>
+          <w:hyperlink w:anchor="_Toc260607073" w:history="1">
+            <w:r>
+              <w:rPr>
+                <w:rStyle w:val="Hyperlink"/>
+                <w:rFonts w:cs="Times New Roman"/>
+                <w:noProof/>
+                <w:lang w:val="vi-VN"/>
+              </w:rPr>
+              <w:t>1.6.3.</w:t>
+            </w:r>
+            <w:r>
+              <w:rPr>
+                <w:rFonts w:asciiTheme="minorHAnsi" w:eastAsiaTheme="minorEastAsia" w:hAnsiTheme="minorHAnsi"/>
+                <w:noProof/>
+                <w:sz w:val="22"/>
+              </w:rPr>
+              <w:tab/>
+            </w:r>
+            <w:r>
+              <w:rPr>
+                <w:rStyle w:val="Hyperlink"/>
+                <w:noProof/>
+              </w:rPr>
+              <w:t>Thêm th</w:t>
+            </w:r>
+            <w:r>
+              <w:rPr>
+                <w:rStyle w:val="Hyperlink"/>
+                <w:rFonts w:cs="Times New Roman"/>
+                <w:noProof/>
+                <w:lang w:val="vi-VN"/>
+              </w:rPr>
+              <w:t>ứ hạng</w:t>
+            </w:r>
+            <w:r>
+              <w:rPr>
+                <w:noProof/>
+                <w:webHidden/>
+              </w:rPr>
+              <w:tab/>
+            </w:r>
+            <w:r>
+              <w:rPr>
+                <w:noProof/>
+                <w:webHidden/>
+              </w:rPr>
+              <w:fldChar w:fldCharType="begin"/>
+            </w:r>
+            <w:r>
+              <w:rPr>
+                <w:noProof/>
+                <w:webHidden/>
+              </w:rPr>
+              <w:instrText xml:space="preserve"> PAGEREF _Toc260607073 \h </w:instrText>
+            </w:r>
+            <w:r>
+              <w:rPr>
+                <w:noProof/>
+                <w:webHidden/>
+              </w:rPr>
+            </w:r>
+            <w:r>
+              <w:rPr>
+                <w:noProof/>
+                <w:webHidden/>
+              </w:rPr>
+              <w:fldChar w:fldCharType="separate"/>
+            </w:r>
+            <w:r>
+              <w:rPr>
+                <w:noProof/>
+                <w:webHidden/>
+              </w:rPr>
+              <w:t>10</w:t>
+            </w:r>
+            <w:r>
+              <w:rPr>
+                <w:noProof/>
+                <w:webHidden/>
+              </w:rPr>
+              <w:fldChar w:fldCharType="end"/>
+            </w:r>
+          </w:hyperlink>
+        </w:p>
+        <w:p>
+          <w:pPr>
+            <w:pStyle w:val="TOC3"/>
+            <w:tabs>
+              <w:tab w:val="left" w:pos="1540"/>
+              <w:tab w:val="right" w:leader="dot" w:pos="9350"/>
+            </w:tabs>
+            <w:rPr>
+              <w:rFonts w:asciiTheme="minorHAnsi" w:eastAsiaTheme="minorEastAsia" w:hAnsiTheme="minorHAnsi"/>
+              <w:noProof/>
+              <w:sz w:val="22"/>
+            </w:rPr>
+          </w:pPr>
+          <w:hyperlink w:anchor="_Toc260607074" w:history="1">
+            <w:r>
+              <w:rPr>
+                <w:rStyle w:val="Hyperlink"/>
+                <w:noProof/>
+              </w:rPr>
+              <w:t>1.6.4.</w:t>
+            </w:r>
+            <w:r>
+              <w:rPr>
+                <w:rFonts w:asciiTheme="minorHAnsi" w:eastAsiaTheme="minorEastAsia" w:hAnsiTheme="minorHAnsi"/>
+                <w:noProof/>
+                <w:sz w:val="22"/>
+              </w:rPr>
+              <w:tab/>
+            </w:r>
+            <w:r>
+              <w:rPr>
+                <w:rStyle w:val="Hyperlink"/>
+                <w:noProof/>
+              </w:rPr>
+              <w:t>Xóa th</w:t>
+            </w:r>
+            <w:r>
+              <w:rPr>
+                <w:rStyle w:val="Hyperlink"/>
+                <w:rFonts w:cs="Times New Roman"/>
+                <w:noProof/>
+                <w:lang w:val="vi-VN"/>
+              </w:rPr>
+              <w:t>ứ hạng</w:t>
+            </w:r>
+            <w:r>
+              <w:rPr>
+                <w:noProof/>
+                <w:webHidden/>
+              </w:rPr>
+              <w:tab/>
+            </w:r>
+            <w:r>
+              <w:rPr>
+                <w:noProof/>
+                <w:webHidden/>
+              </w:rPr>
+              <w:fldChar w:fldCharType="begin"/>
+            </w:r>
+            <w:r>
+              <w:rPr>
+                <w:noProof/>
+                <w:webHidden/>
+              </w:rPr>
+              <w:instrText xml:space="preserve"> PAGEREF _Toc260607074 \h </w:instrText>
+            </w:r>
+            <w:r>
+              <w:rPr>
+                <w:noProof/>
+                <w:webHidden/>
+              </w:rPr>
+            </w:r>
+            <w:r>
+              <w:rPr>
+                <w:noProof/>
+                <w:webHidden/>
+              </w:rPr>
+              <w:fldChar w:fldCharType="separate"/>
+            </w:r>
+            <w:r>
+              <w:rPr>
+                <w:noProof/>
+                <w:webHidden/>
+              </w:rPr>
+              <w:t>10</w:t>
+            </w:r>
+            <w:r>
+              <w:rPr>
+                <w:noProof/>
+                <w:webHidden/>
+              </w:rPr>
+              <w:fldChar w:fldCharType="end"/>
+            </w:r>
+          </w:hyperlink>
+        </w:p>
+        <w:p>
+          <w:pPr>
+            <w:pStyle w:val="TOC2"/>
+            <w:tabs>
+              <w:tab w:val="left" w:pos="880"/>
+              <w:tab w:val="right" w:leader="dot" w:pos="9350"/>
+            </w:tabs>
+            <w:rPr>
+              <w:rFonts w:asciiTheme="minorHAnsi" w:eastAsiaTheme="minorEastAsia" w:hAnsiTheme="minorHAnsi"/>
+              <w:noProof/>
+              <w:sz w:val="22"/>
+            </w:rPr>
+          </w:pPr>
+          <w:hyperlink w:anchor="_Toc260607075" w:history="1">
+            <w:r>
+              <w:rPr>
+                <w:rStyle w:val="Hyperlink"/>
+                <w:noProof/>
+              </w:rPr>
+              <w:t>1.7.</w:t>
+            </w:r>
+            <w:r>
+              <w:rPr>
+                <w:rFonts w:asciiTheme="minorHAnsi" w:eastAsiaTheme="minorEastAsia" w:hAnsiTheme="minorHAnsi"/>
+                <w:noProof/>
+                <w:sz w:val="22"/>
+              </w:rPr>
+              <w:tab/>
+            </w:r>
+            <w:r>
+              <w:rPr>
+                <w:rStyle w:val="Hyperlink"/>
+                <w:noProof/>
+              </w:rPr>
+              <w:t>Qu</w:t>
+            </w:r>
+            <w:r>
+              <w:rPr>
+                <w:rStyle w:val="Hyperlink"/>
+                <w:rFonts w:cs="Times New Roman"/>
+                <w:noProof/>
+              </w:rPr>
+              <w:t>ản lý điểm rèn luyện</w:t>
+            </w:r>
+            <w:r>
+              <w:rPr>
+                <w:noProof/>
+                <w:webHidden/>
+              </w:rPr>
+              <w:tab/>
+            </w:r>
+            <w:r>
+              <w:rPr>
+                <w:noProof/>
+                <w:webHidden/>
+              </w:rPr>
+              <w:fldChar w:fldCharType="begin"/>
+            </w:r>
+            <w:r>
+              <w:rPr>
+                <w:noProof/>
+                <w:webHidden/>
+              </w:rPr>
+              <w:instrText xml:space="preserve"> PAGEREF _Toc260607075 \h </w:instrText>
+            </w:r>
+            <w:r>
+              <w:rPr>
+                <w:noProof/>
+                <w:webHidden/>
+              </w:rPr>
+            </w:r>
+            <w:r>
+              <w:rPr>
+                <w:noProof/>
+                <w:webHidden/>
+              </w:rPr>
+              <w:fldChar w:fldCharType="separate"/>
+            </w:r>
+            <w:r>
+              <w:rPr>
+                <w:noProof/>
+                <w:webHidden/>
+              </w:rPr>
+              <w:t>10</w:t>
+            </w:r>
+            <w:r>
+              <w:rPr>
+                <w:noProof/>
+                <w:webHidden/>
+              </w:rPr>
+              <w:fldChar w:fldCharType="end"/>
+            </w:r>
+          </w:hyperlink>
+        </w:p>
+        <w:p>
+          <w:r>
+            <w:fldChar w:fldCharType="end"/>
+          </w:r>
+        </w:p>
+      </w:sdtContent>
+    </w:sdt>
     <w:p>
       <w:r>
         <w:br w:type="page"/>
@@ -127,6 +2384,7 @@
           <w:rFonts w:ascii="Times New Roman" w:hAnsi="Times New Roman" w:cs="Times New Roman"/>
         </w:rPr>
       </w:pPr>
+      <w:bookmarkStart w:id="0" w:name="_Toc260607053"/>
       <w:r>
         <w:lastRenderedPageBreak/>
         <w:t>Thi</w:t>
@@ -137,6 +2395,7 @@
         </w:rPr>
         <w:t>ết kế giao diện</w:t>
       </w:r>
+      <w:bookmarkEnd w:id="0"/>
     </w:p>
     <w:p>
       <w:pPr>
@@ -145,19 +2404,118 @@
           <w:ilvl w:val="1"/>
           <w:numId w:val="1"/>
         </w:numPr>
+      </w:pPr>
+      <w:bookmarkStart w:id="1" w:name="_Toc260607054"/>
+      <w:r>
+        <w:t>Màn hình chính</w:t>
+      </w:r>
+    </w:p>
+    <w:p>
+      <w:pPr>
+        <w:ind w:left="360"/>
+      </w:pPr>
+      <w:r>
+        <w:rPr>
+          <w:noProof/>
+        </w:rPr>
+        <w:drawing>
+          <wp:inline distT="0" distB="0" distL="0" distR="0">
+            <wp:extent cx="5943600" cy="4090144"/>
+            <wp:effectExtent l="19050" t="0" r="0" b="0"/>
+            <wp:docPr id="5" name="Picture 16"/>
+            <wp:cNvGraphicFramePr>
+              <a:graphicFrameLocks xmlns:a="http://schemas.openxmlformats.org/drawingml/2006/main" noChangeAspect="1"/>
+            </wp:cNvGraphicFramePr>
+            <a:graphic xmlns:a="http://schemas.openxmlformats.org/drawingml/2006/main">
+              <a:graphicData uri="http://schemas.openxmlformats.org/drawingml/2006/picture">
+                <pic:pic xmlns:pic="http://schemas.openxmlformats.org/drawingml/2006/picture">
+                  <pic:nvPicPr>
+                    <pic:cNvPr id="0" name="Picture 16"/>
+                    <pic:cNvPicPr>
+                      <a:picLocks noChangeAspect="1" noChangeArrowheads="1"/>
+                    </pic:cNvPicPr>
+                  </pic:nvPicPr>
+                  <pic:blipFill>
+                    <a:blip r:embed="rId8"/>
+                    <a:srcRect/>
+                    <a:stretch>
+                      <a:fillRect/>
+                    </a:stretch>
+                  </pic:blipFill>
+                  <pic:spPr bwMode="auto">
+                    <a:xfrm>
+                      <a:off x="0" y="0"/>
+                      <a:ext cx="5943600" cy="4090144"/>
+                    </a:xfrm>
+                    <a:prstGeom prst="rect">
+                      <a:avLst/>
+                    </a:prstGeom>
+                    <a:noFill/>
+                    <a:ln w="9525">
+                      <a:noFill/>
+                      <a:miter lim="800000"/>
+                      <a:headEnd/>
+                      <a:tailEnd/>
+                    </a:ln>
+                  </pic:spPr>
+                </pic:pic>
+              </a:graphicData>
+            </a:graphic>
+          </wp:inline>
+        </w:drawing>
+      </w:r>
+    </w:p>
+    <w:p>
+      <w:pPr>
+        <w:pStyle w:val="Heading2"/>
+        <w:numPr>
+          <w:ilvl w:val="1"/>
+          <w:numId w:val="1"/>
+        </w:numPr>
+      </w:pPr>
+      <w:r>
+        <w:lastRenderedPageBreak/>
+        <w:t>Qu</w:t>
+      </w:r>
+      <w:r>
         <w:rPr>
           <w:rFonts w:ascii="Times New Roman" w:hAnsi="Times New Roman" w:cs="Times New Roman"/>
         </w:rPr>
-      </w:pPr>
-      <w:r>
-        <w:t>Màn hình nh</w:t>
+        <w:t>ả</w:t>
+      </w:r>
+      <w:r>
+        <w:t>n lý h</w:t>
       </w:r>
       <w:r>
         <w:rPr>
           <w:rFonts w:ascii="Times New Roman" w:hAnsi="Times New Roman" w:cs="Times New Roman"/>
         </w:rPr>
+        <w:t>ộ</w:t>
+      </w:r>
+      <w:r>
+        <w:t>i viên</w:t>
+      </w:r>
+      <w:bookmarkEnd w:id="1"/>
+    </w:p>
+    <w:p>
+      <w:pPr>
+        <w:pStyle w:val="Heading3"/>
+        <w:numPr>
+          <w:ilvl w:val="2"/>
+          <w:numId w:val="1"/>
+        </w:numPr>
+      </w:pPr>
+      <w:bookmarkStart w:id="2" w:name="_Toc260607055"/>
+      <w:r>
+        <w:t>Nh</w:t>
+      </w:r>
+      <w:r>
+        <w:rPr>
+          <w:rFonts w:ascii="Times New Roman" w:hAnsi="Times New Roman" w:cs="Times New Roman"/>
+        </w:rPr>
         <w:t>ập thông tin hội viên</w:t>
       </w:r>
+      <w:bookmarkEnd w:id="2"/>
     </w:p>
     <w:p>
       <w:pPr>
@@ -185,7 +2543,7 @@
                     </pic:cNvPicPr>
                   </pic:nvPicPr>
                   <pic:blipFill>
-                    <a:blip r:embed="rId7"/>
+                    <a:blip r:embed="rId9"/>
                     <a:srcRect/>
                     <a:stretch>
                       <a:fillRect/>
@@ -216,24 +2574,25 @@
     </w:p>
     <w:p>
       <w:pPr>
-        <w:pStyle w:val="Heading2"/>
+        <w:pStyle w:val="Heading3"/>
         <w:numPr>
-          <w:ilvl w:val="1"/>
+          <w:ilvl w:val="2"/>
           <w:numId w:val="1"/>
         </w:numPr>
+      </w:pPr>
+      <w:bookmarkStart w:id="3" w:name="_Toc260607056"/>
+      <w:r>
+        <w:lastRenderedPageBreak/>
+        <w:t>Tra c</w:t>
+      </w:r>
+      <w:r>
         <w:rPr>
           <w:rFonts w:ascii="Times New Roman" w:hAnsi="Times New Roman" w:cs="Times New Roman"/>
-        </w:rPr>
-      </w:pPr>
-      <w:r>
-        <w:t>Thêm bu</w:t>
-      </w:r>
-      <w:r>
-        <w:rPr>
-          <w:rFonts w:ascii="Times New Roman" w:hAnsi="Times New Roman" w:cs="Times New Roman"/>
-        </w:rPr>
-        <w:t>ổi sinh hoạt</w:t>
-      </w:r>
+          <w:lang w:val="vi-VN"/>
+        </w:rPr>
+        <w:t>ứu thông tin hội viên</w:t>
+      </w:r>
+      <w:bookmarkEnd w:id="3"/>
     </w:p>
     <w:p>
       <w:pPr>
@@ -245,9 +2604,9 @@
         </w:rPr>
         <w:drawing>
           <wp:inline distT="0" distB="0" distL="0" distR="0">
-            <wp:extent cx="4263390" cy="2286000"/>
-            <wp:effectExtent l="19050" t="0" r="3810" b="0"/>
-            <wp:docPr id="4" name="Picture 4"/>
+            <wp:extent cx="5943600" cy="4406713"/>
+            <wp:effectExtent l="19050" t="0" r="0" b="0"/>
+            <wp:docPr id="3" name="Picture 13"/>
             <wp:cNvGraphicFramePr>
               <a:graphicFrameLocks xmlns:a="http://schemas.openxmlformats.org/drawingml/2006/main" noChangeAspect="1"/>
             </wp:cNvGraphicFramePr>
@@ -255,13 +2614,275 @@
               <a:graphicData uri="http://schemas.openxmlformats.org/drawingml/2006/picture">
                 <pic:pic xmlns:pic="http://schemas.openxmlformats.org/drawingml/2006/picture">
                   <pic:nvPicPr>
-                    <pic:cNvPr id="0" name="Picture 4"/>
+                    <pic:cNvPr id="0" name="Picture 13"/>
                     <pic:cNvPicPr>
                       <a:picLocks noChangeAspect="1" noChangeArrowheads="1"/>
                     </pic:cNvPicPr>
                   </pic:nvPicPr>
                   <pic:blipFill>
-                    <a:blip r:embed="rId8"/>
+                    <a:blip r:embed="rId10"/>
+                    <a:srcRect/>
+                    <a:stretch>
+                      <a:fillRect/>
+                    </a:stretch>
+                  </pic:blipFill>
+                  <pic:spPr bwMode="auto">
+                    <a:xfrm>
+                      <a:off x="0" y="0"/>
+                      <a:ext cx="5943600" cy="4406713"/>
+                    </a:xfrm>
+                    <a:prstGeom prst="rect">
+                      <a:avLst/>
+                    </a:prstGeom>
+                    <a:noFill/>
+                    <a:ln w="9525">
+                      <a:noFill/>
+                      <a:miter lim="800000"/>
+                      <a:headEnd/>
+                      <a:tailEnd/>
+                    </a:ln>
+                  </pic:spPr>
+                </pic:pic>
+              </a:graphicData>
+            </a:graphic>
+          </wp:inline>
+        </w:drawing>
+      </w:r>
+    </w:p>
+    <w:p>
+      <w:pPr>
+        <w:pStyle w:val="Heading3"/>
+        <w:numPr>
+          <w:ilvl w:val="2"/>
+          <w:numId w:val="1"/>
+        </w:numPr>
+        <w:rPr>
+          <w:rFonts w:ascii="Times New Roman" w:hAnsi="Times New Roman" w:cs="Times New Roman"/>
+        </w:rPr>
+      </w:pPr>
+      <w:bookmarkStart w:id="4" w:name="_Toc260607057"/>
+      <w:r>
+        <w:lastRenderedPageBreak/>
+        <w:t>Xóa h</w:t>
+      </w:r>
+      <w:r>
+        <w:rPr>
+          <w:rFonts w:ascii="Times New Roman" w:hAnsi="Times New Roman" w:cs="Times New Roman"/>
+        </w:rPr>
+        <w:t>ội viên</w:t>
+      </w:r>
+      <w:bookmarkEnd w:id="4"/>
+    </w:p>
+    <w:p>
+      <w:pPr>
+        <w:ind w:left="360"/>
+      </w:pPr>
+      <w:r>
+        <w:rPr>
+          <w:noProof/>
+        </w:rPr>
+        <w:drawing>
+          <wp:inline distT="0" distB="0" distL="0" distR="0">
+            <wp:extent cx="5943600" cy="4110344"/>
+            <wp:effectExtent l="19050" t="0" r="0" b="0"/>
+            <wp:docPr id="14" name="Picture 10"/>
+            <wp:cNvGraphicFramePr>
+              <a:graphicFrameLocks xmlns:a="http://schemas.openxmlformats.org/drawingml/2006/main" noChangeAspect="1"/>
+            </wp:cNvGraphicFramePr>
+            <a:graphic xmlns:a="http://schemas.openxmlformats.org/drawingml/2006/main">
+              <a:graphicData uri="http://schemas.openxmlformats.org/drawingml/2006/picture">
+                <pic:pic xmlns:pic="http://schemas.openxmlformats.org/drawingml/2006/picture">
+                  <pic:nvPicPr>
+                    <pic:cNvPr id="0" name="Picture 10"/>
+                    <pic:cNvPicPr>
+                      <a:picLocks noChangeAspect="1" noChangeArrowheads="1"/>
+                    </pic:cNvPicPr>
+                  </pic:nvPicPr>
+                  <pic:blipFill>
+                    <a:blip r:embed="rId11"/>
+                    <a:srcRect/>
+                    <a:stretch>
+                      <a:fillRect/>
+                    </a:stretch>
+                  </pic:blipFill>
+                  <pic:spPr bwMode="auto">
+                    <a:xfrm>
+                      <a:off x="0" y="0"/>
+                      <a:ext cx="5943600" cy="4110344"/>
+                    </a:xfrm>
+                    <a:prstGeom prst="rect">
+                      <a:avLst/>
+                    </a:prstGeom>
+                    <a:noFill/>
+                    <a:ln w="9525">
+                      <a:noFill/>
+                      <a:miter lim="800000"/>
+                      <a:headEnd/>
+                      <a:tailEnd/>
+                    </a:ln>
+                  </pic:spPr>
+                </pic:pic>
+              </a:graphicData>
+            </a:graphic>
+          </wp:inline>
+        </w:drawing>
+      </w:r>
+    </w:p>
+    <w:p>
+      <w:pPr>
+        <w:pStyle w:val="Heading3"/>
+        <w:numPr>
+          <w:ilvl w:val="2"/>
+          <w:numId w:val="1"/>
+        </w:numPr>
+        <w:rPr>
+          <w:rFonts w:ascii="Times New Roman" w:hAnsi="Times New Roman" w:cs="Times New Roman"/>
+        </w:rPr>
+      </w:pPr>
+      <w:bookmarkStart w:id="5" w:name="_Toc260607058"/>
+      <w:r>
+        <w:t>C</w:t>
+      </w:r>
+      <w:r>
+        <w:rPr>
+          <w:rFonts w:ascii="Times New Roman" w:hAnsi="Times New Roman" w:cs="Times New Roman"/>
+        </w:rPr>
+        <w:t>ập nhật thông tin hội viên</w:t>
+      </w:r>
+      <w:bookmarkEnd w:id="5"/>
+    </w:p>
+    <w:p>
+      <w:pPr>
+        <w:ind w:left="360"/>
+      </w:pPr>
+      <w:r>
+        <w:rPr>
+          <w:noProof/>
+        </w:rPr>
+        <w:drawing>
+          <wp:inline distT="0" distB="0" distL="0" distR="0">
+            <wp:extent cx="4923155" cy="3466465"/>
+            <wp:effectExtent l="19050" t="0" r="0" b="0"/>
+            <wp:docPr id="15" name="Picture 13"/>
+            <wp:cNvGraphicFramePr>
+              <a:graphicFrameLocks xmlns:a="http://schemas.openxmlformats.org/drawingml/2006/main" noChangeAspect="1"/>
+            </wp:cNvGraphicFramePr>
+            <a:graphic xmlns:a="http://schemas.openxmlformats.org/drawingml/2006/main">
+              <a:graphicData uri="http://schemas.openxmlformats.org/drawingml/2006/picture">
+                <pic:pic xmlns:pic="http://schemas.openxmlformats.org/drawingml/2006/picture">
+                  <pic:nvPicPr>
+                    <pic:cNvPr id="0" name="Picture 13"/>
+                    <pic:cNvPicPr>
+                      <a:picLocks noChangeAspect="1" noChangeArrowheads="1"/>
+                    </pic:cNvPicPr>
+                  </pic:nvPicPr>
+                  <pic:blipFill>
+                    <a:blip r:embed="rId12"/>
+                    <a:srcRect/>
+                    <a:stretch>
+                      <a:fillRect/>
+                    </a:stretch>
+                  </pic:blipFill>
+                  <pic:spPr bwMode="auto">
+                    <a:xfrm>
+                      <a:off x="0" y="0"/>
+                      <a:ext cx="4923155" cy="3466465"/>
+                    </a:xfrm>
+                    <a:prstGeom prst="rect">
+                      <a:avLst/>
+                    </a:prstGeom>
+                    <a:noFill/>
+                    <a:ln w="9525">
+                      <a:noFill/>
+                      <a:miter lim="800000"/>
+                      <a:headEnd/>
+                      <a:tailEnd/>
+                    </a:ln>
+                  </pic:spPr>
+                </pic:pic>
+              </a:graphicData>
+            </a:graphic>
+          </wp:inline>
+        </w:drawing>
+      </w:r>
+    </w:p>
+    <w:p>
+      <w:pPr>
+        <w:pStyle w:val="Heading2"/>
+        <w:numPr>
+          <w:ilvl w:val="1"/>
+          <w:numId w:val="1"/>
+        </w:numPr>
+        <w:rPr>
+          <w:rFonts w:ascii="Times New Roman" w:hAnsi="Times New Roman" w:cs="Times New Roman"/>
+        </w:rPr>
+      </w:pPr>
+      <w:bookmarkStart w:id="6" w:name="_Toc260607059"/>
+      <w:r>
+        <w:lastRenderedPageBreak/>
+        <w:t>Qu</w:t>
+      </w:r>
+      <w:r>
+        <w:rPr>
+          <w:rFonts w:ascii="Times New Roman" w:hAnsi="Times New Roman" w:cs="Times New Roman"/>
+        </w:rPr>
+        <w:t>ản lý</w:t>
+      </w:r>
+      <w:r>
+        <w:rPr>
+          <w:rFonts w:ascii="Times New Roman" w:hAnsi="Times New Roman" w:cs="Times New Roman"/>
+        </w:rPr>
+        <w:t xml:space="preserve"> sinh hoạt</w:t>
+      </w:r>
+      <w:bookmarkEnd w:id="6"/>
+    </w:p>
+    <w:p>
+      <w:pPr>
+        <w:pStyle w:val="Heading3"/>
+        <w:numPr>
+          <w:ilvl w:val="2"/>
+          <w:numId w:val="1"/>
+        </w:numPr>
+      </w:pPr>
+      <w:bookmarkStart w:id="7" w:name="_Toc260607060"/>
+      <w:r>
+        <w:t>Thêm bu</w:t>
+      </w:r>
+      <w:r>
+        <w:rPr>
+          <w:rFonts w:ascii="Times New Roman" w:hAnsi="Times New Roman" w:cs="Times New Roman"/>
+        </w:rPr>
+        <w:t>ổi sinh hoạt</w:t>
+      </w:r>
+      <w:bookmarkEnd w:id="7"/>
+    </w:p>
+    <w:p>
+      <w:pPr>
+        <w:ind w:left="360"/>
+      </w:pPr>
+      <w:r>
+        <w:rPr>
+          <w:noProof/>
+        </w:rPr>
+        <w:drawing>
+          <wp:inline distT="0" distB="0" distL="0" distR="0">
+            <wp:extent cx="4263390" cy="2286000"/>
+            <wp:effectExtent l="19050" t="0" r="3810" b="0"/>
+            <wp:docPr id="16" name="Picture 16"/>
+            <wp:cNvGraphicFramePr>
+              <a:graphicFrameLocks xmlns:a="http://schemas.openxmlformats.org/drawingml/2006/main" noChangeAspect="1"/>
+            </wp:cNvGraphicFramePr>
+            <a:graphic xmlns:a="http://schemas.openxmlformats.org/drawingml/2006/main">
+              <a:graphicData uri="http://schemas.openxmlformats.org/drawingml/2006/picture">
+                <pic:pic xmlns:pic="http://schemas.openxmlformats.org/drawingml/2006/picture">
+                  <pic:nvPicPr>
+                    <pic:cNvPr id="0" name="Picture 16"/>
+                    <pic:cNvPicPr>
+                      <a:picLocks noChangeAspect="1" noChangeArrowheads="1"/>
+                    </pic:cNvPicPr>
+                  </pic:nvPicPr>
+                  <pic:blipFill>
+                    <a:blip r:embed="rId13"/>
                     <a:srcRect/>
                     <a:stretch>
                       <a:fillRect/>
@@ -292,35 +2913,40 @@
     </w:p>
     <w:p>
       <w:pPr>
-        <w:pStyle w:val="Heading2"/>
+        <w:pStyle w:val="Heading3"/>
         <w:numPr>
-          <w:ilvl w:val="1"/>
+          <w:ilvl w:val="2"/>
           <w:numId w:val="1"/>
         </w:numPr>
-        <w:ind w:left="720"/>
-      </w:pPr>
-      <w:r>
-        <w:lastRenderedPageBreak/>
-        <w:t>Màn hình nhập tham gia sinh hoạt</w:t>
-      </w:r>
-    </w:p>
-    <w:p>
-      <w:pPr>
-        <w:pStyle w:val="Heading2"/>
         <w:rPr>
           <w:rFonts w:ascii="Times New Roman" w:hAnsi="Times New Roman" w:cs="Times New Roman"/>
         </w:rPr>
       </w:pPr>
+      <w:bookmarkStart w:id="8" w:name="_Toc260607061"/>
+      <w:r>
+        <w:t>Đi</w:t>
+      </w:r>
       <w:r>
         <w:rPr>
           <w:rFonts w:ascii="Times New Roman" w:hAnsi="Times New Roman" w:cs="Times New Roman"/>
+        </w:rPr>
+        <w:t>ểm danh</w:t>
+      </w:r>
+      <w:bookmarkEnd w:id="8"/>
+    </w:p>
+    <w:p>
+      <w:pPr>
+        <w:ind w:left="360"/>
+      </w:pPr>
+      <w:r>
+        <w:rPr>
           <w:noProof/>
         </w:rPr>
         <w:drawing>
           <wp:inline distT="0" distB="0" distL="0" distR="0">
-            <wp:extent cx="3147060" cy="2158365"/>
-            <wp:effectExtent l="19050" t="0" r="0" b="0"/>
-            <wp:docPr id="2" name="Picture 2"/>
+            <wp:extent cx="5592445" cy="4635500"/>
+            <wp:effectExtent l="19050" t="0" r="8255" b="0"/>
+            <wp:docPr id="25" name="Picture 25"/>
             <wp:cNvGraphicFramePr>
               <a:graphicFrameLocks xmlns:a="http://schemas.openxmlformats.org/drawingml/2006/main" noChangeAspect="1"/>
             </wp:cNvGraphicFramePr>
@@ -328,13 +2954,13 @@
               <a:graphicData uri="http://schemas.openxmlformats.org/drawingml/2006/picture">
                 <pic:pic xmlns:pic="http://schemas.openxmlformats.org/drawingml/2006/picture">
                   <pic:nvPicPr>
-                    <pic:cNvPr id="0" name="Picture 2"/>
+                    <pic:cNvPr id="0" name="Picture 25"/>
                     <pic:cNvPicPr>
                       <a:picLocks noChangeAspect="1" noChangeArrowheads="1"/>
                     </pic:cNvPicPr>
                   </pic:nvPicPr>
                   <pic:blipFill>
-                    <a:blip r:embed="rId9"/>
+                    <a:blip r:embed="rId14"/>
                     <a:srcRect/>
                     <a:stretch>
                       <a:fillRect/>
@@ -343,7 +2969,7 @@
                   <pic:spPr bwMode="auto">
                     <a:xfrm>
                       <a:off x="0" y="0"/>
-                      <a:ext cx="3147060" cy="2158365"/>
+                      <a:ext cx="5592445" cy="4635500"/>
                     </a:xfrm>
                     <a:prstGeom prst="rect">
                       <a:avLst/>
@@ -370,22 +2996,57 @@
           <w:ilvl w:val="1"/>
           <w:numId w:val="1"/>
         </w:numPr>
-        <w:ind w:left="720"/>
-      </w:pPr>
-      <w:r>
-        <w:t>Màn hình nhập hoạt động</w:t>
-      </w:r>
-    </w:p>
-    <w:p>
+        <w:ind w:left="720" w:hanging="360"/>
+        <w:rPr>
+          <w:rFonts w:ascii="Times New Roman" w:hAnsi="Times New Roman" w:cs="Times New Roman"/>
+        </w:rPr>
+      </w:pPr>
+      <w:bookmarkStart w:id="9" w:name="_Toc260607062"/>
+      <w:r>
+        <w:rPr>
+          <w:rFonts w:ascii="Times New Roman" w:hAnsi="Times New Roman" w:cs="Times New Roman"/>
+        </w:rPr>
+        <w:lastRenderedPageBreak/>
+        <w:t>Quản lý các hoạt động Đoàn – Hội</w:t>
+      </w:r>
+      <w:bookmarkEnd w:id="9"/>
+    </w:p>
+    <w:p>
+      <w:pPr>
+        <w:pStyle w:val="Heading3"/>
+        <w:numPr>
+          <w:ilvl w:val="2"/>
+          <w:numId w:val="1"/>
+        </w:numPr>
+        <w:rPr>
+          <w:rFonts w:ascii="Times New Roman" w:hAnsi="Times New Roman" w:cs="Times New Roman"/>
+        </w:rPr>
+      </w:pPr>
+      <w:bookmarkStart w:id="10" w:name="_Toc260607063"/>
+      <w:r>
+        <w:t>Thêm ho</w:t>
+      </w:r>
+      <w:r>
+        <w:rPr>
+          <w:rFonts w:ascii="Times New Roman" w:hAnsi="Times New Roman" w:cs="Times New Roman"/>
+        </w:rPr>
+        <w:t>ạt động</w:t>
+      </w:r>
+      <w:bookmarkEnd w:id="10"/>
+    </w:p>
+    <w:p>
+      <w:pPr>
+        <w:ind w:left="360"/>
+      </w:pPr>
       <w:r>
         <w:rPr>
           <w:noProof/>
         </w:rPr>
         <w:drawing>
           <wp:inline distT="0" distB="0" distL="0" distR="0">
-            <wp:extent cx="4305935" cy="2530475"/>
+            <wp:extent cx="4253230" cy="2498725"/>
             <wp:effectExtent l="19050" t="0" r="0" b="0"/>
-            <wp:docPr id="3" name="Picture 1"/>
+            <wp:docPr id="34" name="Picture 34"/>
             <wp:cNvGraphicFramePr>
               <a:graphicFrameLocks xmlns:a="http://schemas.openxmlformats.org/drawingml/2006/main" noChangeAspect="1"/>
             </wp:cNvGraphicFramePr>
@@ -393,13 +3054,13 @@
               <a:graphicData uri="http://schemas.openxmlformats.org/drawingml/2006/picture">
                 <pic:pic xmlns:pic="http://schemas.openxmlformats.org/drawingml/2006/picture">
                   <pic:nvPicPr>
-                    <pic:cNvPr id="0" name="Picture 1"/>
+                    <pic:cNvPr id="0" name="Picture 34"/>
                     <pic:cNvPicPr>
                       <a:picLocks noChangeAspect="1" noChangeArrowheads="1"/>
                     </pic:cNvPicPr>
                   </pic:nvPicPr>
                   <pic:blipFill>
-                    <a:blip r:embed="rId10"/>
+                    <a:blip r:embed="rId15"/>
                     <a:srcRect/>
                     <a:stretch>
                       <a:fillRect/>
@@ -408,7 +3069,7 @@
                   <pic:spPr bwMode="auto">
                     <a:xfrm>
                       <a:off x="0" y="0"/>
-                      <a:ext cx="4305935" cy="2530475"/>
+                      <a:ext cx="4253230" cy="2498725"/>
                     </a:xfrm>
                     <a:prstGeom prst="rect">
                       <a:avLst/>
@@ -430,28 +3091,40 @@
     </w:p>
     <w:p>
       <w:pPr>
-        <w:pStyle w:val="Heading2"/>
+        <w:pStyle w:val="Heading3"/>
         <w:numPr>
-          <w:ilvl w:val="1"/>
+          <w:ilvl w:val="2"/>
           <w:numId w:val="1"/>
         </w:numPr>
-        <w:ind w:left="720"/>
-      </w:pPr>
-      <w:r>
-        <w:lastRenderedPageBreak/>
-        <w:t>Màn hình nhập thang điểm</w:t>
-      </w:r>
-    </w:p>
-    <w:p>
+        <w:rPr>
+          <w:rFonts w:ascii="Times New Roman" w:hAnsi="Times New Roman" w:cs="Times New Roman"/>
+        </w:rPr>
+      </w:pPr>
+      <w:bookmarkStart w:id="11" w:name="_Toc260607064"/>
+      <w:r>
+        <w:t>Đi</w:t>
+      </w:r>
+      <w:r>
+        <w:rPr>
+          <w:rFonts w:ascii="Times New Roman" w:hAnsi="Times New Roman" w:cs="Times New Roman"/>
+        </w:rPr>
+        <w:t>ểm danh hoạt động</w:t>
+      </w:r>
+      <w:bookmarkEnd w:id="11"/>
+    </w:p>
+    <w:p>
+      <w:pPr>
+        <w:ind w:left="360"/>
+      </w:pPr>
       <w:r>
         <w:rPr>
           <w:noProof/>
         </w:rPr>
         <w:drawing>
           <wp:inline distT="0" distB="0" distL="0" distR="0">
-            <wp:extent cx="4348480" cy="2594610"/>
+            <wp:extent cx="5507355" cy="4699635"/>
             <wp:effectExtent l="19050" t="0" r="0" b="0"/>
-            <wp:docPr id="5" name="Picture 2"/>
+            <wp:docPr id="10" name="Picture 10"/>
             <wp:cNvGraphicFramePr>
               <a:graphicFrameLocks xmlns:a="http://schemas.openxmlformats.org/drawingml/2006/main" noChangeAspect="1"/>
             </wp:cNvGraphicFramePr>
@@ -459,13 +3132,13 @@
               <a:graphicData uri="http://schemas.openxmlformats.org/drawingml/2006/picture">
                 <pic:pic xmlns:pic="http://schemas.openxmlformats.org/drawingml/2006/picture">
                   <pic:nvPicPr>
-                    <pic:cNvPr id="0" name="Picture 2"/>
+                    <pic:cNvPr id="0" name="Picture 10"/>
                     <pic:cNvPicPr>
                       <a:picLocks noChangeAspect="1" noChangeArrowheads="1"/>
                     </pic:cNvPicPr>
                   </pic:nvPicPr>
                   <pic:blipFill>
-                    <a:blip r:embed="rId11"/>
+                    <a:blip r:embed="rId16"/>
                     <a:srcRect/>
                     <a:stretch>
                       <a:fillRect/>
@@ -474,7 +3147,7 @@
                   <pic:spPr bwMode="auto">
                     <a:xfrm>
                       <a:off x="0" y="0"/>
-                      <a:ext cx="4348480" cy="2594610"/>
+                      <a:ext cx="5507355" cy="4699635"/>
                     </a:xfrm>
                     <a:prstGeom prst="rect">
                       <a:avLst/>
@@ -501,22 +3174,59 @@
           <w:ilvl w:val="1"/>
           <w:numId w:val="1"/>
         </w:numPr>
-        <w:ind w:left="720"/>
-      </w:pPr>
-      <w:r>
-        <w:t>Màn hình nhập tham gia hoạt động</w:t>
-      </w:r>
-    </w:p>
-    <w:p>
+        <w:rPr>
+          <w:rFonts w:ascii="Times New Roman" w:hAnsi="Times New Roman" w:cs="Times New Roman"/>
+        </w:rPr>
+      </w:pPr>
+      <w:bookmarkStart w:id="12" w:name="_Toc260607065"/>
+      <w:r>
+        <w:lastRenderedPageBreak/>
+        <w:t>Qu</w:t>
+      </w:r>
+      <w:r>
+        <w:rPr>
+          <w:rFonts w:ascii="Times New Roman" w:hAnsi="Times New Roman" w:cs="Times New Roman"/>
+        </w:rPr>
+        <w:t>ản lý thu chi</w:t>
+      </w:r>
+      <w:bookmarkEnd w:id="12"/>
+    </w:p>
+    <w:p>
+      <w:pPr>
+        <w:pStyle w:val="Heading3"/>
+        <w:numPr>
+          <w:ilvl w:val="2"/>
+          <w:numId w:val="1"/>
+        </w:numPr>
+        <w:rPr>
+          <w:rFonts w:ascii="Times New Roman" w:hAnsi="Times New Roman" w:cs="Times New Roman"/>
+        </w:rPr>
+      </w:pPr>
+      <w:bookmarkStart w:id="13" w:name="_Toc260607066"/>
+      <w:r>
+        <w:t>Thêm các kho</w:t>
+      </w:r>
+      <w:r>
+        <w:rPr>
+          <w:rFonts w:ascii="Times New Roman" w:hAnsi="Times New Roman" w:cs="Times New Roman"/>
+        </w:rPr>
+        <w:t>ản thu chi</w:t>
+      </w:r>
+      <w:bookmarkEnd w:id="13"/>
+    </w:p>
+    <w:p>
+      <w:pPr>
+        <w:ind w:left="360"/>
+      </w:pPr>
       <w:r>
         <w:rPr>
           <w:noProof/>
         </w:rPr>
         <w:drawing>
           <wp:inline distT="0" distB="0" distL="0" distR="0">
-            <wp:extent cx="4051300" cy="2392045"/>
-            <wp:effectExtent l="19050" t="0" r="6350" b="0"/>
-            <wp:docPr id="6" name="Picture 3"/>
+            <wp:extent cx="4838065" cy="2445385"/>
+            <wp:effectExtent l="19050" t="0" r="635" b="0"/>
+            <wp:docPr id="4" name="Picture 4"/>
             <wp:cNvGraphicFramePr>
               <a:graphicFrameLocks xmlns:a="http://schemas.openxmlformats.org/drawingml/2006/main" noChangeAspect="1"/>
             </wp:cNvGraphicFramePr>
@@ -524,13 +3234,13 @@
               <a:graphicData uri="http://schemas.openxmlformats.org/drawingml/2006/picture">
                 <pic:pic xmlns:pic="http://schemas.openxmlformats.org/drawingml/2006/picture">
                   <pic:nvPicPr>
-                    <pic:cNvPr id="0" name="Picture 3"/>
+                    <pic:cNvPr id="0" name="Picture 4"/>
                     <pic:cNvPicPr>
                       <a:picLocks noChangeAspect="1" noChangeArrowheads="1"/>
                     </pic:cNvPicPr>
                   </pic:nvPicPr>
                   <pic:blipFill>
-                    <a:blip r:embed="rId12"/>
+                    <a:blip r:embed="rId17"/>
                     <a:srcRect/>
                     <a:stretch>
                       <a:fillRect/>
@@ -539,7 +3249,7 @@
                   <pic:spPr bwMode="auto">
                     <a:xfrm>
                       <a:off x="0" y="0"/>
-                      <a:ext cx="4051300" cy="2392045"/>
+                      <a:ext cx="4838065" cy="2445385"/>
                     </a:xfrm>
                     <a:prstGeom prst="rect">
                       <a:avLst/>
@@ -566,29 +3276,58 @@
           <w:ilvl w:val="1"/>
           <w:numId w:val="1"/>
         </w:numPr>
-        <w:ind w:left="720"/>
-      </w:pPr>
-      <w:r>
-        <w:lastRenderedPageBreak/>
-        <w:t>Màn hình nhập thách đấu</w:t>
-      </w:r>
-    </w:p>
-    <w:p>
-      <w:pPr>
-        <w:rPr>
-          <w:b/>
-        </w:rPr>
-      </w:pPr>
-      <w:r>
-        <w:rPr>
-          <w:b/>
+        <w:rPr>
+          <w:rFonts w:ascii="Times New Roman" w:hAnsi="Times New Roman" w:cs="Times New Roman"/>
+        </w:rPr>
+      </w:pPr>
+      <w:bookmarkStart w:id="14" w:name="_Toc260607067"/>
+      <w:r>
+        <w:t>Qu</w:t>
+      </w:r>
+      <w:r>
+        <w:rPr>
+          <w:rFonts w:ascii="Times New Roman" w:hAnsi="Times New Roman" w:cs="Times New Roman"/>
+        </w:rPr>
+        <w:t>ản lý cấp bậc hội viên</w:t>
+      </w:r>
+      <w:bookmarkEnd w:id="14"/>
+    </w:p>
+    <w:p>
+      <w:pPr>
+        <w:pStyle w:val="Heading3"/>
+        <w:numPr>
+          <w:ilvl w:val="2"/>
+          <w:numId w:val="1"/>
+        </w:numPr>
+        <w:rPr>
+          <w:rFonts w:ascii="Times New Roman" w:hAnsi="Times New Roman" w:cs="Times New Roman"/>
+        </w:rPr>
+      </w:pPr>
+      <w:bookmarkStart w:id="15" w:name="_Toc260607068"/>
+      <w:r>
+        <w:t>Ghi nh</w:t>
+      </w:r>
+      <w:r>
+        <w:rPr>
+          <w:rFonts w:ascii="Times New Roman" w:hAnsi="Times New Roman" w:cs="Times New Roman"/>
+        </w:rPr>
+        <w:t>ận thách đấu</w:t>
+      </w:r>
+      <w:bookmarkEnd w:id="15"/>
+    </w:p>
+    <w:p>
+      <w:pPr>
+        <w:ind w:left="360"/>
+      </w:pPr>
+      <w:r>
+        <w:rPr>
           <w:noProof/>
         </w:rPr>
         <w:drawing>
           <wp:inline distT="0" distB="0" distL="0" distR="0">
-            <wp:extent cx="4508500" cy="2743200"/>
-            <wp:effectExtent l="19050" t="0" r="6350" b="0"/>
-            <wp:docPr id="7" name="Picture 4"/>
+            <wp:extent cx="4433570" cy="2487930"/>
+            <wp:effectExtent l="19050" t="0" r="5080" b="0"/>
+            <wp:docPr id="40" name="Picture 40"/>
             <wp:cNvGraphicFramePr>
               <a:graphicFrameLocks xmlns:a="http://schemas.openxmlformats.org/drawingml/2006/main" noChangeAspect="1"/>
             </wp:cNvGraphicFramePr>
@@ -596,13 +3335,13 @@
               <a:graphicData uri="http://schemas.openxmlformats.org/drawingml/2006/picture">
                 <pic:pic xmlns:pic="http://schemas.openxmlformats.org/drawingml/2006/picture">
                   <pic:nvPicPr>
-                    <pic:cNvPr id="0" name="Picture 4"/>
+                    <pic:cNvPr id="0" name="Picture 40"/>
                     <pic:cNvPicPr>
                       <a:picLocks noChangeAspect="1" noChangeArrowheads="1"/>
                     </pic:cNvPicPr>
                   </pic:nvPicPr>
                   <pic:blipFill>
-                    <a:blip r:embed="rId13"/>
+                    <a:blip r:embed="rId18"/>
                     <a:srcRect/>
                     <a:stretch>
                       <a:fillRect/>
@@ -611,7 +3350,7 @@
                   <pic:spPr bwMode="auto">
                     <a:xfrm>
                       <a:off x="0" y="0"/>
-                      <a:ext cx="4508500" cy="2743200"/>
+                      <a:ext cx="4433570" cy="2487930"/>
                     </a:xfrm>
                     <a:prstGeom prst="rect">
                       <a:avLst/>
@@ -633,27 +3372,41 @@
     </w:p>
     <w:p>
       <w:pPr>
-        <w:pStyle w:val="Heading2"/>
+        <w:pStyle w:val="Heading3"/>
         <w:numPr>
-          <w:ilvl w:val="1"/>
+          <w:ilvl w:val="2"/>
           <w:numId w:val="1"/>
         </w:numPr>
-        <w:ind w:left="720"/>
-      </w:pPr>
-      <w:r>
-        <w:t>Màn hình nhập điểm</w:t>
-      </w:r>
-    </w:p>
-    <w:p>
+        <w:rPr>
+          <w:rFonts w:ascii="Times New Roman" w:hAnsi="Times New Roman" w:cs="Times New Roman"/>
+        </w:rPr>
+      </w:pPr>
+      <w:bookmarkStart w:id="16" w:name="_Toc260607069"/>
+      <w:r>
+        <w:lastRenderedPageBreak/>
+        <w:t>C</w:t>
+      </w:r>
+      <w:r>
+        <w:rPr>
+          <w:rFonts w:ascii="Times New Roman" w:hAnsi="Times New Roman" w:cs="Times New Roman"/>
+        </w:rPr>
+        <w:t>ập nhật kết quả thách đấu</w:t>
+      </w:r>
+      <w:bookmarkEnd w:id="16"/>
+    </w:p>
+    <w:p>
+      <w:pPr>
+        <w:ind w:left="360"/>
+      </w:pPr>
       <w:r>
         <w:rPr>
           <w:noProof/>
         </w:rPr>
         <w:drawing>
           <wp:inline distT="0" distB="0" distL="0" distR="0">
-            <wp:extent cx="4305935" cy="2594610"/>
+            <wp:extent cx="5815965" cy="4710430"/>
             <wp:effectExtent l="19050" t="0" r="0" b="0"/>
-            <wp:docPr id="8" name="Picture 5"/>
+            <wp:docPr id="2" name="Picture 1"/>
             <wp:cNvGraphicFramePr>
               <a:graphicFrameLocks xmlns:a="http://schemas.openxmlformats.org/drawingml/2006/main" noChangeAspect="1"/>
             </wp:cNvGraphicFramePr>
@@ -661,13 +3414,13 @@
               <a:graphicData uri="http://schemas.openxmlformats.org/drawingml/2006/picture">
                 <pic:pic xmlns:pic="http://schemas.openxmlformats.org/drawingml/2006/picture">
                   <pic:nvPicPr>
-                    <pic:cNvPr id="0" name="Picture 5"/>
+                    <pic:cNvPr id="0" name="Picture 1"/>
                     <pic:cNvPicPr>
                       <a:picLocks noChangeAspect="1" noChangeArrowheads="1"/>
                     </pic:cNvPicPr>
                   </pic:nvPicPr>
                   <pic:blipFill>
-                    <a:blip r:embed="rId14"/>
+                    <a:blip r:embed="rId19"/>
                     <a:srcRect/>
                     <a:stretch>
                       <a:fillRect/>
@@ -676,7 +3429,7 @@
                   <pic:spPr bwMode="auto">
                     <a:xfrm>
                       <a:off x="0" y="0"/>
-                      <a:ext cx="4305935" cy="2594610"/>
+                      <a:ext cx="5815965" cy="4710430"/>
                     </a:xfrm>
                     <a:prstGeom prst="rect">
                       <a:avLst/>
@@ -695,9 +3448,6 @@
           </wp:inline>
         </w:drawing>
       </w:r>
-      <w:r>
-        <w:t>b</w:t>
-      </w:r>
     </w:p>
     <w:p>
       <w:pPr>
@@ -706,23 +3456,49 @@
           <w:ilvl w:val="1"/>
           <w:numId w:val="1"/>
         </w:numPr>
-        <w:ind w:left="720"/>
-      </w:pPr>
-      <w:r>
-        <w:lastRenderedPageBreak/>
-        <w:t>Màn hình nhập chi phí</w:t>
-      </w:r>
-    </w:p>
-    <w:p>
+        <w:rPr>
+          <w:rFonts w:ascii="Times New Roman" w:hAnsi="Times New Roman" w:cs="Times New Roman"/>
+        </w:rPr>
+      </w:pPr>
+      <w:bookmarkStart w:id="17" w:name="_Toc260607070"/>
+      <w:r>
+        <w:t>Qu</w:t>
+      </w:r>
+      <w:r>
+        <w:rPr>
+          <w:rFonts w:ascii="Times New Roman" w:hAnsi="Times New Roman" w:cs="Times New Roman"/>
+        </w:rPr>
+        <w:t>ản lý chuyên môn</w:t>
+      </w:r>
+      <w:bookmarkEnd w:id="17"/>
+    </w:p>
+    <w:p>
+      <w:pPr>
+        <w:pStyle w:val="Heading3"/>
+        <w:numPr>
+          <w:ilvl w:val="2"/>
+          <w:numId w:val="1"/>
+        </w:numPr>
+      </w:pPr>
+      <w:bookmarkStart w:id="18" w:name="_Toc260607071"/>
+      <w:r>
+        <w:t>Thêm chuyên môn</w:t>
+      </w:r>
+      <w:bookmarkEnd w:id="18"/>
+    </w:p>
+    <w:p>
+      <w:pPr>
+        <w:ind w:left="360"/>
+      </w:pPr>
       <w:r>
         <w:rPr>
           <w:noProof/>
         </w:rPr>
         <w:drawing>
           <wp:inline distT="0" distB="0" distL="0" distR="0">
-            <wp:extent cx="4901565" cy="2637155"/>
+            <wp:extent cx="2860040" cy="2328545"/>
             <wp:effectExtent l="19050" t="0" r="0" b="0"/>
-            <wp:docPr id="9" name="Picture 6"/>
+            <wp:docPr id="43" name="Picture 43"/>
             <wp:cNvGraphicFramePr>
               <a:graphicFrameLocks xmlns:a="http://schemas.openxmlformats.org/drawingml/2006/main" noChangeAspect="1"/>
             </wp:cNvGraphicFramePr>
@@ -730,13 +3506,13 @@
               <a:graphicData uri="http://schemas.openxmlformats.org/drawingml/2006/picture">
                 <pic:pic xmlns:pic="http://schemas.openxmlformats.org/drawingml/2006/picture">
                   <pic:nvPicPr>
-                    <pic:cNvPr id="0" name="Picture 6"/>
+                    <pic:cNvPr id="0" name="Picture 43"/>
                     <pic:cNvPicPr>
                       <a:picLocks noChangeAspect="1" noChangeArrowheads="1"/>
                     </pic:cNvPicPr>
                   </pic:nvPicPr>
                   <pic:blipFill>
-                    <a:blip r:embed="rId15"/>
+                    <a:blip r:embed="rId20"/>
                     <a:srcRect/>
                     <a:stretch>
                       <a:fillRect/>
@@ -745,7 +3521,7 @@
                   <pic:spPr bwMode="auto">
                     <a:xfrm>
                       <a:off x="0" y="0"/>
-                      <a:ext cx="4901565" cy="2637155"/>
+                      <a:ext cx="2860040" cy="2328545"/>
                     </a:xfrm>
                     <a:prstGeom prst="rect">
                       <a:avLst/>
@@ -767,33 +3543,57 @@
     </w:p>
     <w:p>
       <w:pPr>
-        <w:pStyle w:val="Heading2"/>
+        <w:pStyle w:val="Heading3"/>
         <w:numPr>
-          <w:ilvl w:val="1"/>
+          <w:ilvl w:val="2"/>
           <w:numId w:val="1"/>
         </w:numPr>
-        <w:ind w:left="720"/>
-      </w:pPr>
-      <w:r>
-        <w:t>Màn hình nhập thu chi</w:t>
-      </w:r>
-    </w:p>
-    <w:p>
-      <w:pPr>
-        <w:rPr>
-          <w:b/>
-        </w:rPr>
-      </w:pPr>
-      <w:r>
-        <w:rPr>
-          <w:b/>
+      </w:pPr>
+      <w:bookmarkStart w:id="19" w:name="_Toc260607072"/>
+      <w:r>
+        <w:lastRenderedPageBreak/>
+        <w:t>Xóa chuyên môn</w:t>
+      </w:r>
+      <w:bookmarkEnd w:id="19"/>
+    </w:p>
+    <w:p>
+      <w:pPr>
+        <w:pStyle w:val="Heading3"/>
+        <w:numPr>
+          <w:ilvl w:val="2"/>
+          <w:numId w:val="1"/>
+        </w:numPr>
+        <w:rPr>
+          <w:rFonts w:ascii="Times New Roman" w:hAnsi="Times New Roman" w:cs="Times New Roman"/>
+          <w:lang w:val="vi-VN"/>
+        </w:rPr>
+      </w:pPr>
+      <w:bookmarkStart w:id="20" w:name="_Toc260607073"/>
+      <w:r>
+        <w:t>Thêm th</w:t>
+      </w:r>
+      <w:r>
+        <w:rPr>
+          <w:rFonts w:ascii="Times New Roman" w:hAnsi="Times New Roman" w:cs="Times New Roman"/>
+          <w:lang w:val="vi-VN"/>
+        </w:rPr>
+        <w:t>ứ hạng</w:t>
+      </w:r>
+      <w:bookmarkEnd w:id="20"/>
+    </w:p>
+    <w:p>
+      <w:pPr>
+        <w:ind w:left="360"/>
+      </w:pPr>
+      <w:r>
+        <w:rPr>
           <w:noProof/>
         </w:rPr>
         <w:drawing>
           <wp:inline distT="0" distB="0" distL="0" distR="0">
-            <wp:extent cx="4986655" cy="2265045"/>
-            <wp:effectExtent l="19050" t="0" r="4445" b="0"/>
-            <wp:docPr id="10" name="Picture 7"/>
+            <wp:extent cx="3072765" cy="2137410"/>
+            <wp:effectExtent l="19050" t="0" r="0" b="0"/>
+            <wp:docPr id="7" name="Picture 7"/>
             <wp:cNvGraphicFramePr>
               <a:graphicFrameLocks xmlns:a="http://schemas.openxmlformats.org/drawingml/2006/main" noChangeAspect="1"/>
             </wp:cNvGraphicFramePr>
@@ -807,7 +3607,7 @@
                     </pic:cNvPicPr>
                   </pic:nvPicPr>
                   <pic:blipFill>
-                    <a:blip r:embed="rId16"/>
+                    <a:blip r:embed="rId21"/>
                     <a:srcRect/>
                     <a:stretch>
                       <a:fillRect/>
@@ -816,7 +3616,7 @@
                   <pic:spPr bwMode="auto">
                     <a:xfrm>
                       <a:off x="0" y="0"/>
-                      <a:ext cx="4986655" cy="2265045"/>
+                      <a:ext cx="3072765" cy="2137410"/>
                     </a:xfrm>
                     <a:prstGeom prst="rect">
                       <a:avLst/>
@@ -838,71 +3638,47 @@
     </w:p>
     <w:p>
       <w:pPr>
+        <w:pStyle w:val="Heading3"/>
+        <w:numPr>
+          <w:ilvl w:val="2"/>
+          <w:numId w:val="1"/>
+        </w:numPr>
+      </w:pPr>
+      <w:bookmarkStart w:id="21" w:name="_Toc260607074"/>
+      <w:r>
+        <w:t>Xóa th</w:t>
+      </w:r>
+      <w:r>
+        <w:rPr>
+          <w:rFonts w:ascii="Times New Roman" w:hAnsi="Times New Roman" w:cs="Times New Roman"/>
+          <w:lang w:val="vi-VN"/>
+        </w:rPr>
+        <w:t>ứ hạng</w:t>
+      </w:r>
+      <w:bookmarkEnd w:id="21"/>
+    </w:p>
+    <w:p>
+      <w:pPr>
         <w:pStyle w:val="Heading2"/>
         <w:numPr>
           <w:ilvl w:val="1"/>
           <w:numId w:val="1"/>
         </w:numPr>
-        <w:ind w:left="720"/>
-      </w:pPr>
-      <w:r>
-        <w:t>Màn hình nhập thứ hạng</w:t>
-      </w:r>
-    </w:p>
-    <w:p>
-      <w:r>
-        <w:rPr>
-          <w:noProof/>
-        </w:rPr>
-        <w:drawing>
-          <wp:inline distT="0" distB="0" distL="0" distR="0">
-            <wp:extent cx="3157855" cy="2179955"/>
-            <wp:effectExtent l="19050" t="0" r="4445" b="0"/>
-            <wp:docPr id="11" name="Picture 8"/>
-            <wp:cNvGraphicFramePr>
-              <a:graphicFrameLocks xmlns:a="http://schemas.openxmlformats.org/drawingml/2006/main" noChangeAspect="1"/>
-            </wp:cNvGraphicFramePr>
-            <a:graphic xmlns:a="http://schemas.openxmlformats.org/drawingml/2006/main">
-              <a:graphicData uri="http://schemas.openxmlformats.org/drawingml/2006/picture">
-                <pic:pic xmlns:pic="http://schemas.openxmlformats.org/drawingml/2006/picture">
-                  <pic:nvPicPr>
-                    <pic:cNvPr id="0" name="Picture 8"/>
-                    <pic:cNvPicPr>
-                      <a:picLocks noChangeAspect="1" noChangeArrowheads="1"/>
-                    </pic:cNvPicPr>
-                  </pic:nvPicPr>
-                  <pic:blipFill>
-                    <a:blip r:embed="rId17"/>
-                    <a:srcRect/>
-                    <a:stretch>
-                      <a:fillRect/>
-                    </a:stretch>
-                  </pic:blipFill>
-                  <pic:spPr bwMode="auto">
-                    <a:xfrm>
-                      <a:off x="0" y="0"/>
-                      <a:ext cx="3157855" cy="2179955"/>
-                    </a:xfrm>
-                    <a:prstGeom prst="rect">
-                      <a:avLst/>
-                    </a:prstGeom>
-                    <a:noFill/>
-                    <a:ln w="9525">
-                      <a:noFill/>
-                      <a:miter lim="800000"/>
-                      <a:headEnd/>
-                      <a:tailEnd/>
-                    </a:ln>
-                  </pic:spPr>
-                </pic:pic>
-              </a:graphicData>
-            </a:graphic>
-          </wp:inline>
-        </w:drawing>
-      </w:r>
+      </w:pPr>
+      <w:bookmarkStart w:id="22" w:name="_Toc260607075"/>
+      <w:r>
+        <w:t>Qu</w:t>
+      </w:r>
+      <w:r>
+        <w:rPr>
+          <w:rFonts w:ascii="Times New Roman" w:hAnsi="Times New Roman" w:cs="Times New Roman"/>
+        </w:rPr>
+        <w:t>ản lý điểm rèn luyện</w:t>
+      </w:r>
+      <w:bookmarkEnd w:id="22"/>
     </w:p>
     <w:sectPr>
-      <w:headerReference w:type="default" r:id="rId18"/>
+      <w:headerReference w:type="default" r:id="rId22"/>
       <w:pgSz w:w="12240" w:h="15840"/>
       <w:pgMar w:top="1440" w:right="1440" w:bottom="1440" w:left="1440" w:header="720" w:footer="720" w:gutter="0"/>
       <w:cols w:space="720"/>
@@ -980,7 +3756,7 @@
   <w:abstractNum w:abstractNumId="0">
     <w:nsid w:val="442F102F"/>
     <w:multiLevelType w:val="multilevel"/>
-    <w:tmpl w:val="269ED8AE"/>
+    <w:tmpl w:val="A69E8744"/>
     <w:lvl w:ilvl="0">
       <w:start w:val="1"/>
       <w:numFmt w:val="decimal"/>
@@ -990,7 +3766,7 @@
         <w:ind w:left="720" w:hanging="360"/>
       </w:pPr>
       <w:rPr>
-        <w:rFonts w:hint="default"/>
+        <w:rFonts w:asciiTheme="majorHAnsi" w:eastAsiaTheme="majorEastAsia" w:hAnsiTheme="majorHAnsi" w:cstheme="majorBidi" w:hint="default"/>
       </w:rPr>
     </w:lvl>
     <w:lvl w:ilvl="1">
@@ -1000,7 +3776,7 @@
       <w:lvlText w:val="%1.%2."/>
       <w:lvlJc w:val="left"/>
       <w:pPr>
-        <w:ind w:left="810" w:hanging="720"/>
+        <w:ind w:left="936" w:hanging="576"/>
       </w:pPr>
       <w:rPr>
         <w:rFonts w:hint="default"/>
@@ -1315,6 +4091,28 @@
       <w:szCs w:val="26"/>
     </w:rPr>
   </w:style>
+  <w:style w:type="paragraph" w:styleId="Heading3">
+    <w:name w:val="heading 3"/>
+    <w:basedOn w:val="Normal"/>
+    <w:next w:val="Normal"/>
+    <w:link w:val="Heading3Char"/>
+    <w:uiPriority w:val="9"/>
+    <w:unhideWhenUsed/>
+    <w:qFormat/>
+    <w:rsid w:val="00327CD2"/>
+    <w:pPr>
+      <w:keepNext/>
+      <w:keepLines/>
+      <w:spacing w:before="200" w:after="0"/>
+      <w:outlineLvl w:val="2"/>
+    </w:pPr>
+    <w:rPr>
+      <w:rFonts w:asciiTheme="majorHAnsi" w:eastAsiaTheme="majorEastAsia" w:hAnsiTheme="majorHAnsi" w:cstheme="majorBidi"/>
+      <w:b/>
+      <w:bCs/>
+      <w:color w:val="4F81BD" w:themeColor="accent1"/>
+    </w:rPr>
+  </w:style>
   <w:style w:type="character" w:default="1" w:styleId="DefaultParagraphFont">
     <w:name w:val="Default Paragraph Font"/>
     <w:uiPriority w:val="1"/>
@@ -1457,6 +4255,92 @@
       <w:rFonts w:ascii="Tahoma" w:eastAsiaTheme="minorHAnsi" w:hAnsi="Tahoma" w:cs="Tahoma"/>
       <w:sz w:val="16"/>
       <w:szCs w:val="16"/>
+    </w:rPr>
+  </w:style>
+  <w:style w:type="character" w:customStyle="1" w:styleId="Heading3Char">
+    <w:name w:val="Heading 3 Char"/>
+    <w:basedOn w:val="DefaultParagraphFont"/>
+    <w:link w:val="Heading3"/>
+    <w:uiPriority w:val="9"/>
+    <w:rsid w:val="00327CD2"/>
+    <w:rPr>
+      <w:rFonts w:asciiTheme="majorHAnsi" w:eastAsiaTheme="majorEastAsia" w:hAnsiTheme="majorHAnsi" w:cstheme="majorBidi"/>
+      <w:b/>
+      <w:bCs/>
+      <w:color w:val="4F81BD" w:themeColor="accent1"/>
+      <w:sz w:val="26"/>
+    </w:rPr>
+  </w:style>
+  <w:style w:type="paragraph" w:styleId="ListParagraph">
+    <w:name w:val="List Paragraph"/>
+    <w:basedOn w:val="Normal"/>
+    <w:uiPriority w:val="34"/>
+    <w:qFormat/>
+    <w:rsid w:val="00FD0BD1"/>
+    <w:pPr>
+      <w:ind w:left="720"/>
+      <w:contextualSpacing/>
+    </w:pPr>
+  </w:style>
+  <w:style w:type="paragraph" w:styleId="TOCHeading">
+    <w:name w:val="TOC Heading"/>
+    <w:basedOn w:val="Heading1"/>
+    <w:next w:val="Normal"/>
+    <w:uiPriority w:val="39"/>
+    <w:unhideWhenUsed/>
+    <w:qFormat/>
+    <w:rsid w:val="004A0E83"/>
+    <w:pPr>
+      <w:outlineLvl w:val="9"/>
+    </w:pPr>
+  </w:style>
+  <w:style w:type="paragraph" w:styleId="TOC1">
+    <w:name w:val="toc 1"/>
+    <w:basedOn w:val="Normal"/>
+    <w:next w:val="Normal"/>
+    <w:autoRedefine/>
+    <w:uiPriority w:val="39"/>
+    <w:unhideWhenUsed/>
+    <w:rsid w:val="004A0E83"/>
+    <w:pPr>
+      <w:spacing w:after="100"/>
+    </w:pPr>
+  </w:style>
+  <w:style w:type="paragraph" w:styleId="TOC2">
+    <w:name w:val="toc 2"/>
+    <w:basedOn w:val="Normal"/>
+    <w:next w:val="Normal"/>
+    <w:autoRedefine/>
+    <w:uiPriority w:val="39"/>
+    <w:unhideWhenUsed/>
+    <w:rsid w:val="004A0E83"/>
+    <w:pPr>
+      <w:spacing w:after="100"/>
+      <w:ind w:left="260"/>
+    </w:pPr>
+  </w:style>
+  <w:style w:type="paragraph" w:styleId="TOC3">
+    <w:name w:val="toc 3"/>
+    <w:basedOn w:val="Normal"/>
+    <w:next w:val="Normal"/>
+    <w:autoRedefine/>
+    <w:uiPriority w:val="39"/>
+    <w:unhideWhenUsed/>
+    <w:rsid w:val="004A0E83"/>
+    <w:pPr>
+      <w:spacing w:after="100"/>
+      <w:ind w:left="520"/>
+    </w:pPr>
+  </w:style>
+  <w:style w:type="character" w:styleId="Hyperlink">
+    <w:name w:val="Hyperlink"/>
+    <w:basedOn w:val="DefaultParagraphFont"/>
+    <w:uiPriority w:val="99"/>
+    <w:unhideWhenUsed/>
+    <w:rsid w:val="004A0E83"/>
+    <w:rPr>
+      <w:color w:val="0000FF" w:themeColor="hyperlink"/>
+      <w:u w:val="single"/>
     </w:rPr>
   </w:style>
 </w:styles>
@@ -1743,4 +4627,16 @@
   <a:objectDefaults/>
   <a:extraClrSchemeLst/>
 </a:theme>
+</file>
+
+<file path=customXml/item1.xml><?xml version="1.0" encoding="utf-8"?>
+<b:Sources xmlns:b="http://schemas.openxmlformats.org/officeDocument/2006/bibliography" xmlns="http://schemas.openxmlformats.org/officeDocument/2006/bibliography" SelectedStyle="\APA.XSL" StyleName="APA"/>
+</file>
+
+<file path=customXml/itemProps1.xml><?xml version="1.0" encoding="utf-8"?>
+<ds:datastoreItem xmlns:ds="http://schemas.openxmlformats.org/officeDocument/2006/customXml" ds:itemID="{A43E8918-C8C9-4672-A9BC-F7C9DE66C3EB}">
+  <ds:schemaRefs>
+    <ds:schemaRef ds:uri="http://schemas.openxmlformats.org/officeDocument/2006/bibliography"/>
+  </ds:schemaRefs>
+</ds:datastoreItem>
 </file>
</xml_diff>